<commit_message>
Add policy iteration based on linear equation solving
</commit_message>
<xml_diff>
--- a/doc.docx
+++ b/doc.docx
@@ -6,41 +6,48 @@
       <w:pPr>
         <w:jc w:val="center"/>
         <w:rPr>
-          <w:rFonts w:ascii="Times New Roman" w:hAnsi="Times New Roman" w:cs="Times New Roman"/>
           <w:b/>
           <w:bCs/>
           <w:sz w:val="36"/>
           <w:szCs w:val="36"/>
-        </w:rPr>
-      </w:pPr>
-      <w:r>
-        <w:rPr>
-          <w:rFonts w:ascii="Times New Roman" w:hAnsi="Times New Roman" w:cs="Times New Roman"/>
+          <w:lang w:val="en-US"/>
+        </w:rPr>
+      </w:pPr>
+      <w:r>
+        <w:rPr>
           <w:b/>
           <w:bCs/>
           <w:sz w:val="36"/>
           <w:szCs w:val="36"/>
+          <w:lang w:val="en-US"/>
         </w:rPr>
         <w:t xml:space="preserve">Project </w:t>
       </w:r>
       <w:r>
         <w:rPr>
-          <w:rFonts w:ascii="Times New Roman" w:hAnsi="Times New Roman" w:cs="Times New Roman"/>
           <w:b/>
           <w:bCs/>
           <w:sz w:val="36"/>
           <w:szCs w:val="36"/>
         </w:rPr>
-        <w:t xml:space="preserve">2 </w:t>
-      </w:r>
-      <w:r>
-        <w:rPr>
-          <w:rFonts w:ascii="Times New Roman" w:hAnsi="Times New Roman" w:cs="Times New Roman"/>
+        <w:t>3</w:t>
+      </w:r>
+      <w:r>
+        <w:rPr>
           <w:b/>
           <w:bCs/>
           <w:sz w:val="36"/>
           <w:szCs w:val="36"/>
         </w:rPr>
+        <w:t xml:space="preserve"> </w:t>
+      </w:r>
+      <w:r>
+        <w:rPr>
+          <w:b/>
+          <w:bCs/>
+          <w:sz w:val="36"/>
+          <w:szCs w:val="36"/>
+        </w:rPr>
         <w:t>MDP</w:t>
       </w:r>
     </w:p>
@@ -48,26 +55,26 @@
       <w:pPr>
         <w:jc w:val="right"/>
         <w:rPr>
-          <w:rFonts w:ascii="Times New Roman" w:hAnsi="Times New Roman" w:cs="Times New Roman"/>
-          <w:b/>
-          <w:bCs/>
+          <w:b/>
+          <w:bCs/>
+          <w:lang w:val="en-US"/>
         </w:rPr>
       </w:pPr>
       <w:proofErr w:type="spellStart"/>
       <w:r>
         <w:rPr>
-          <w:rFonts w:ascii="Times New Roman" w:hAnsi="Times New Roman" w:cs="Times New Roman"/>
-          <w:b/>
-          <w:bCs/>
+          <w:b/>
+          <w:bCs/>
+          <w:lang w:val="en-US"/>
         </w:rPr>
         <w:t>Xuzheng</w:t>
       </w:r>
       <w:proofErr w:type="spellEnd"/>
       <w:r>
         <w:rPr>
-          <w:rFonts w:ascii="Times New Roman" w:hAnsi="Times New Roman" w:cs="Times New Roman"/>
-          <w:b/>
-          <w:bCs/>
+          <w:b/>
+          <w:bCs/>
+          <w:lang w:val="en-US"/>
         </w:rPr>
         <w:t xml:space="preserve"> Lu</w:t>
       </w:r>
@@ -76,25 +83,74 @@
       <w:pPr>
         <w:jc w:val="right"/>
         <w:rPr>
-          <w:rFonts w:ascii="Times New Roman" w:hAnsi="Times New Roman" w:cs="Times New Roman"/>
-          <w:b/>
-          <w:bCs/>
-        </w:rPr>
-      </w:pPr>
-      <w:r>
-        <w:rPr>
-          <w:rFonts w:ascii="Times New Roman" w:hAnsi="Times New Roman" w:cs="Times New Roman"/>
-          <w:b/>
-          <w:bCs/>
+          <w:b/>
+          <w:bCs/>
+          <w:lang w:val="en-US"/>
+        </w:rPr>
+      </w:pPr>
+      <w:r>
+        <w:rPr>
+          <w:b/>
+          <w:bCs/>
+          <w:lang w:val="en-US"/>
         </w:rPr>
         <w:t>G34363475</w:t>
       </w:r>
     </w:p>
     <w:p>
       <w:pPr>
+        <w:jc w:val="right"/>
+        <w:rPr>
+          <w:b/>
+          <w:bCs/>
+          <w:lang w:val="en-US"/>
+        </w:rPr>
+      </w:pPr>
+    </w:p>
+    <w:p>
+      <w:pPr>
+        <w:rPr>
+          <w:color w:val="548DD4" w:themeColor="text2" w:themeTint="99"/>
+        </w:rPr>
+      </w:pPr>
+      <w:r>
+        <w:rPr>
+          <w:b/>
+          <w:bCs/>
+          <w:color w:val="548DD4" w:themeColor="text2" w:themeTint="99"/>
+        </w:rPr>
+        <w:t>Git</w:t>
+      </w:r>
+      <w:r>
+        <w:rPr>
+          <w:b/>
+          <w:bCs/>
+          <w:color w:val="548DD4" w:themeColor="text2" w:themeTint="99"/>
+        </w:rPr>
+        <w:t>H</w:t>
+      </w:r>
+      <w:r>
+        <w:rPr>
+          <w:b/>
+          <w:bCs/>
+          <w:color w:val="548DD4" w:themeColor="text2" w:themeTint="99"/>
+        </w:rPr>
+        <w:t xml:space="preserve">ub: </w:t>
+      </w:r>
+      <w:hyperlink r:id="rId4" w:history="1">
+        <w:r>
+          <w:rPr>
+            <w:rStyle w:val="Hyperlink"/>
+            <w:color w:val="548DD4" w:themeColor="text2" w:themeTint="99"/>
+          </w:rPr>
+          <w:t>https://github.com/LeanderLXZ/mdp</w:t>
+        </w:r>
+      </w:hyperlink>
+    </w:p>
+    <w:p>
+      <w:pPr>
         <w:jc w:val="both"/>
         <w:rPr>
-          <w:rFonts w:ascii="Times New Roman" w:hAnsi="Times New Roman" w:cs="Times New Roman"/>
           <w:b/>
           <w:bCs/>
         </w:rPr>
@@ -104,26 +160,25 @@
       <w:pPr>
         <w:jc w:val="both"/>
         <w:rPr>
-          <w:rFonts w:ascii="Times New Roman" w:hAnsi="Times New Roman" w:cs="Times New Roman"/>
           <w:b/>
           <w:bCs/>
           <w:sz w:val="28"/>
           <w:szCs w:val="28"/>
-        </w:rPr>
-      </w:pPr>
-      <w:r>
-        <w:rPr>
-          <w:rFonts w:ascii="Times New Roman" w:hAnsi="Times New Roman" w:cs="Times New Roman"/>
+          <w:lang w:val="en-US"/>
+        </w:rPr>
+      </w:pPr>
+      <w:r>
+        <w:rPr>
           <w:b/>
           <w:bCs/>
           <w:sz w:val="28"/>
           <w:szCs w:val="28"/>
+          <w:lang w:val="en-US"/>
         </w:rPr>
         <w:t>1</w:t>
       </w:r>
       <w:r>
         <w:rPr>
-          <w:rFonts w:ascii="Times New Roman" w:hAnsi="Times New Roman" w:cs="Times New Roman"/>
           <w:b/>
           <w:bCs/>
           <w:sz w:val="28"/>
@@ -133,14 +188,26 @@
       </w:r>
       <w:r>
         <w:rPr>
-          <w:rFonts w:ascii="Times New Roman" w:hAnsi="Times New Roman" w:cs="Times New Roman"/>
           <w:b/>
           <w:bCs/>
           <w:sz w:val="28"/>
           <w:szCs w:val="28"/>
+          <w:lang w:val="en-US"/>
         </w:rPr>
         <w:t>Files description</w:t>
       </w:r>
+    </w:p>
+    <w:p>
+      <w:pPr>
+        <w:jc w:val="both"/>
+        <w:rPr>
+          <w:b/>
+          <w:bCs/>
+          <w:sz w:val="28"/>
+          <w:szCs w:val="28"/>
+          <w:lang w:val="en-US"/>
+        </w:rPr>
+      </w:pPr>
     </w:p>
     <w:tbl>
       <w:tblPr>
@@ -157,111 +224,77 @@
         <w:tblLook w:val="04A0" w:firstRow="1" w:lastRow="0" w:firstColumn="1" w:lastColumn="0" w:noHBand="0" w:noVBand="1"/>
       </w:tblPr>
       <w:tblGrid>
-        <w:gridCol w:w="4428"/>
-        <w:gridCol w:w="4428"/>
+        <w:gridCol w:w="3936"/>
+        <w:gridCol w:w="4920"/>
       </w:tblGrid>
       <w:tr>
         <w:tc>
           <w:tcPr>
-            <w:tcW w:w="4428" w:type="dxa"/>
+            <w:tcW w:w="3936" w:type="dxa"/>
           </w:tcPr>
           <w:p>
             <w:pPr>
               <w:jc w:val="both"/>
-              <w:rPr>
-                <w:rFonts w:ascii="Times New Roman" w:hAnsi="Times New Roman" w:cs="Times New Roman"/>
-              </w:rPr>
-            </w:pPr>
-            <w:r>
-              <w:rPr>
-                <w:rFonts w:ascii="Times New Roman" w:hAnsi="Times New Roman" w:cs="Times New Roman"/>
-              </w:rPr>
+            </w:pPr>
+            <w:r>
               <w:t>mdp/</w:t>
             </w:r>
           </w:p>
           <w:p>
             <w:pPr>
               <w:jc w:val="both"/>
-              <w:rPr>
-                <w:rFonts w:ascii="Times New Roman" w:hAnsi="Times New Roman" w:cs="Times New Roman"/>
-              </w:rPr>
-            </w:pPr>
-            <w:r>
-              <w:rPr>
-                <w:rFonts w:ascii="Times New Roman" w:hAnsi="Times New Roman" w:cs="Times New Roman"/>
-              </w:rPr>
+            </w:pPr>
+            <w:r>
               <w:t>├── doc.docx</w:t>
             </w:r>
-            <w:r>
-              <w:rPr>
-                <w:rFonts w:ascii="Times New Roman" w:hAnsi="Times New Roman" w:cs="Times New Roman"/>
-              </w:rPr>
+          </w:p>
+          <w:p>
+            <w:pPr>
+              <w:jc w:val="both"/>
+            </w:pPr>
+            <w:r>
+              <w:t xml:space="preserve">├── </w:t>
+            </w:r>
+            <w:r>
+              <w:t>README.md</w:t>
+            </w:r>
+          </w:p>
+          <w:p>
+            <w:pPr>
+              <w:jc w:val="both"/>
+            </w:pPr>
+            <w:r>
+              <w:t>├── input</w:t>
+            </w:r>
+            <w:r>
               <w:t>/</w:t>
             </w:r>
           </w:p>
           <w:p>
             <w:pPr>
               <w:jc w:val="both"/>
-              <w:rPr>
-                <w:rFonts w:ascii="Times New Roman" w:hAnsi="Times New Roman" w:cs="Times New Roman"/>
-              </w:rPr>
-            </w:pPr>
-            <w:r>
-              <w:rPr>
-                <w:rFonts w:ascii="Times New Roman" w:hAnsi="Times New Roman" w:cs="Times New Roman"/>
-              </w:rPr>
-              <w:t>├── input</w:t>
-            </w:r>
-            <w:r>
-              <w:rPr>
-                <w:rFonts w:ascii="Times New Roman" w:hAnsi="Times New Roman" w:cs="Times New Roman"/>
-              </w:rPr>
-              <w:t>/</w:t>
-            </w:r>
-          </w:p>
-          <w:p>
-            <w:pPr>
-              <w:jc w:val="both"/>
-              <w:rPr>
-                <w:rFonts w:ascii="Times New Roman" w:hAnsi="Times New Roman" w:cs="Times New Roman"/>
-              </w:rPr>
-            </w:pPr>
-            <w:r>
-              <w:rPr>
-                <w:rFonts w:ascii="Times New Roman" w:hAnsi="Times New Roman" w:cs="Times New Roman"/>
-              </w:rPr>
+            </w:pPr>
+            <w:r>
               <w:t>│   ├── i1.txt</w:t>
             </w:r>
           </w:p>
           <w:p>
             <w:pPr>
               <w:jc w:val="both"/>
-              <w:rPr>
-                <w:rFonts w:ascii="Times New Roman" w:hAnsi="Times New Roman" w:cs="Times New Roman"/>
-              </w:rPr>
-            </w:pPr>
-            <w:r>
-              <w:rPr>
-                <w:rFonts w:ascii="Times New Roman" w:hAnsi="Times New Roman" w:cs="Times New Roman"/>
-              </w:rPr>
+            </w:pPr>
+            <w:r>
               <w:t>│   │</w:t>
             </w:r>
             <w:r>
-              <w:rPr>
-                <w:rFonts w:ascii="Times New Roman" w:hAnsi="Times New Roman" w:cs="Times New Roman"/>
-              </w:rPr>
               <w:t xml:space="preserve">         </w:t>
             </w:r>
             <w:r>
-              <w:rPr>
-                <w:rFonts w:ascii="Times New Roman" w:hAnsi="Times New Roman" w:cs="Times New Roman"/>
-              </w:rPr>
               <w:t xml:space="preserve"> </w:t>
             </w:r>
             <m:oMath>
               <m:r>
                 <w:rPr>
-                  <w:rFonts w:ascii="Cambria Math" w:hAnsi="Cambria Math" w:cs="Times New Roman"/>
+                  <w:rFonts w:ascii="Cambria Math" w:hAnsi="Cambria Math"/>
                 </w:rPr>
                 <m:t>⋮</m:t>
               </m:r>
@@ -270,135 +303,197 @@
           <w:p>
             <w:pPr>
               <w:jc w:val="both"/>
-              <w:rPr>
-                <w:rFonts w:ascii="Times New Roman" w:hAnsi="Times New Roman" w:cs="Times New Roman"/>
-              </w:rPr>
-            </w:pPr>
-            <w:r>
-              <w:rPr>
-                <w:rFonts w:ascii="Times New Roman" w:hAnsi="Times New Roman" w:cs="Times New Roman"/>
-              </w:rPr>
+            </w:pPr>
+            <w:r>
               <w:t>│   └── i8.txt</w:t>
             </w:r>
           </w:p>
           <w:p>
             <w:pPr>
               <w:jc w:val="both"/>
-              <w:rPr>
-                <w:rFonts w:ascii="Times New Roman" w:hAnsi="Times New Roman" w:cs="Times New Roman"/>
-              </w:rPr>
-            </w:pPr>
-            <w:r>
-              <w:rPr>
-                <w:rFonts w:ascii="Times New Roman" w:hAnsi="Times New Roman" w:cs="Times New Roman"/>
-              </w:rPr>
+            </w:pPr>
+            <w:r>
+              <w:t xml:space="preserve">├── </w:t>
+            </w:r>
+            <w:r>
+              <w:t>results</w:t>
+            </w:r>
+            <w:r>
+              <w:t>/</w:t>
+            </w:r>
+          </w:p>
+          <w:p>
+            <w:pPr>
+              <w:jc w:val="both"/>
+            </w:pPr>
+            <w:r>
+              <w:t xml:space="preserve">│   ├── </w:t>
+            </w:r>
+            <w:r>
+              <w:t>result</w:t>
+            </w:r>
+            <w:r>
+              <w:t>s</w:t>
+            </w:r>
+            <w:r>
+              <w:t>_</w:t>
+            </w:r>
+            <w:r>
+              <w:t>1.</w:t>
+            </w:r>
+            <w:r>
+              <w:t>csv</w:t>
+            </w:r>
+          </w:p>
+          <w:p>
+            <w:pPr>
+              <w:jc w:val="both"/>
+            </w:pPr>
+            <w:r>
+              <w:t xml:space="preserve">│   </w:t>
+            </w:r>
+            <w:r>
+              <w:t xml:space="preserve">├── </w:t>
+            </w:r>
+            <w:r>
+              <w:t>results_</w:t>
+            </w:r>
+            <w:r>
+              <w:t>2</w:t>
+            </w:r>
+            <w:r>
+              <w:t>.</w:t>
+            </w:r>
+            <w:r>
+              <w:t>csv</w:t>
+            </w:r>
+          </w:p>
+          <w:p>
+            <w:pPr>
+              <w:jc w:val="both"/>
+            </w:pPr>
+            <w:r>
+              <w:t xml:space="preserve">│   └── </w:t>
+            </w:r>
+            <w:r>
+              <w:t>result</w:t>
+            </w:r>
+            <w:r>
+              <w:t>s</w:t>
+            </w:r>
+            <w:r>
+              <w:t>_</w:t>
+            </w:r>
+            <w:r>
+              <w:t>3</w:t>
+            </w:r>
+            <w:r>
+              <w:t>.</w:t>
+            </w:r>
+            <w:r>
+              <w:t>csv</w:t>
+            </w:r>
+          </w:p>
+          <w:p>
+            <w:pPr>
+              <w:jc w:val="both"/>
+            </w:pPr>
+            <w:r>
               <w:t>└── src</w:t>
             </w:r>
             <w:r>
-              <w:rPr>
-                <w:rFonts w:ascii="Times New Roman" w:hAnsi="Times New Roman" w:cs="Times New Roman"/>
-              </w:rPr>
               <w:t>/</w:t>
             </w:r>
           </w:p>
           <w:p>
             <w:pPr>
               <w:jc w:val="both"/>
-              <w:rPr>
-                <w:rFonts w:ascii="Times New Roman" w:hAnsi="Times New Roman" w:cs="Times New Roman"/>
-              </w:rPr>
-            </w:pPr>
-            <w:r>
-              <w:rPr>
-                <w:rFonts w:ascii="Times New Roman" w:hAnsi="Times New Roman" w:cs="Times New Roman"/>
-              </w:rPr>
+            </w:pPr>
+            <w:r>
               <w:t xml:space="preserve">    ├──</w:t>
             </w:r>
             <w:r>
-              <w:rPr>
-                <w:rFonts w:ascii="Times New Roman" w:hAnsi="Times New Roman" w:cs="Times New Roman"/>
-              </w:rPr>
               <w:t xml:space="preserve"> </w:t>
             </w:r>
             <w:r>
-              <w:rPr>
-                <w:rFonts w:ascii="Times New Roman" w:hAnsi="Times New Roman" w:cs="Times New Roman"/>
-              </w:rPr>
               <w:t>value_iteration.py</w:t>
             </w:r>
           </w:p>
           <w:p>
             <w:pPr>
               <w:jc w:val="both"/>
-              <w:rPr>
-                <w:rFonts w:ascii="Times New Roman" w:hAnsi="Times New Roman" w:cs="Times New Roman"/>
-              </w:rPr>
-            </w:pPr>
-            <w:r>
-              <w:rPr>
-                <w:rFonts w:ascii="Times New Roman" w:hAnsi="Times New Roman" w:cs="Times New Roman"/>
-              </w:rPr>
+            </w:pPr>
+            <w:r>
               <w:t xml:space="preserve">    ├── </w:t>
             </w:r>
             <w:r>
-              <w:rPr>
-                <w:rFonts w:ascii="Times New Roman" w:hAnsi="Times New Roman" w:cs="Times New Roman"/>
-              </w:rPr>
               <w:t>policy_iteration.py</w:t>
             </w:r>
           </w:p>
           <w:p>
             <w:pPr>
               <w:jc w:val="both"/>
-              <w:rPr>
-                <w:rFonts w:ascii="Times New Roman" w:hAnsi="Times New Roman" w:cs="Times New Roman"/>
-              </w:rPr>
-            </w:pPr>
-            <w:r>
-              <w:rPr>
-                <w:rFonts w:ascii="Times New Roman" w:hAnsi="Times New Roman" w:cs="Times New Roman"/>
-              </w:rPr>
+            </w:pPr>
+            <w:r>
+              <w:t xml:space="preserve">    ├── policy_iteration</w:t>
+            </w:r>
+            <w:r>
+              <w:t>_linear</w:t>
+            </w:r>
+            <w:r>
+              <w:t>.py</w:t>
+            </w:r>
+          </w:p>
+          <w:p>
+            <w:pPr>
+              <w:jc w:val="both"/>
+            </w:pPr>
+            <w:r>
+              <w:t xml:space="preserve">    ├── </w:t>
+            </w:r>
+            <w:r>
+              <w:t>notebook.ipynb</w:t>
+            </w:r>
+          </w:p>
+          <w:p>
+            <w:pPr>
+              <w:jc w:val="both"/>
+            </w:pPr>
+            <w:r>
               <w:t xml:space="preserve">    └── </w:t>
             </w:r>
             <w:r>
-              <w:rPr>
-                <w:rFonts w:ascii="Times New Roman" w:hAnsi="Times New Roman" w:cs="Times New Roman"/>
-              </w:rPr>
               <w:t>utils.py</w:t>
             </w:r>
           </w:p>
         </w:tc>
         <w:tc>
           <w:tcPr>
-            <w:tcW w:w="4428" w:type="dxa"/>
+            <w:tcW w:w="4920" w:type="dxa"/>
           </w:tcPr>
           <w:p>
             <w:pPr>
               <w:jc w:val="both"/>
               <w:rPr>
-                <w:rFonts w:ascii="Times New Roman" w:hAnsi="Times New Roman" w:cs="Times New Roman"/>
-                <w:color w:val="548DD4" w:themeColor="text2" w:themeTint="99"/>
-              </w:rPr>
-            </w:pPr>
-          </w:p>
-          <w:p>
-            <w:pPr>
-              <w:jc w:val="both"/>
-              <w:rPr>
-                <w:rFonts w:ascii="Times New Roman" w:hAnsi="Times New Roman" w:cs="Times New Roman"/>
-                <w:color w:val="548DD4" w:themeColor="text2" w:themeTint="99"/>
-              </w:rPr>
-            </w:pPr>
-            <w:r>
-              <w:rPr>
-                <w:rFonts w:ascii="Times New Roman" w:hAnsi="Times New Roman" w:cs="Times New Roman"/>
+                <w:color w:val="548DD4" w:themeColor="text2" w:themeTint="99"/>
+              </w:rPr>
+            </w:pPr>
+          </w:p>
+          <w:p>
+            <w:pPr>
+              <w:jc w:val="both"/>
+              <w:rPr>
+                <w:color w:val="548DD4" w:themeColor="text2" w:themeTint="99"/>
+              </w:rPr>
+            </w:pPr>
+            <w:r>
+              <w:rPr>
                 <w:color w:val="548DD4" w:themeColor="text2" w:themeTint="99"/>
               </w:rPr>
               <w:t xml:space="preserve">// </w:t>
             </w:r>
             <w:r>
               <w:rPr>
-                <w:rFonts w:ascii="Times New Roman" w:hAnsi="Times New Roman" w:cs="Times New Roman"/>
                 <w:color w:val="548DD4" w:themeColor="text2" w:themeTint="99"/>
               </w:rPr>
               <w:t>document file</w:t>
@@ -408,20 +503,31 @@
             <w:pPr>
               <w:jc w:val="both"/>
               <w:rPr>
-                <w:rFonts w:ascii="Times New Roman" w:hAnsi="Times New Roman" w:cs="Times New Roman"/>
-                <w:color w:val="548DD4" w:themeColor="text2" w:themeTint="99"/>
-              </w:rPr>
-            </w:pPr>
-            <w:r>
-              <w:rPr>
-                <w:rFonts w:ascii="Times New Roman" w:hAnsi="Times New Roman" w:cs="Times New Roman"/>
+                <w:color w:val="548DD4" w:themeColor="text2" w:themeTint="99"/>
+              </w:rPr>
+            </w:pPr>
+            <w:r>
+              <w:rPr>
+                <w:color w:val="548DD4" w:themeColor="text2" w:themeTint="99"/>
+              </w:rPr>
+              <w:t>// readme file</w:t>
+            </w:r>
+          </w:p>
+          <w:p>
+            <w:pPr>
+              <w:jc w:val="both"/>
+              <w:rPr>
+                <w:color w:val="548DD4" w:themeColor="text2" w:themeTint="99"/>
+              </w:rPr>
+            </w:pPr>
+            <w:r>
+              <w:rPr>
                 <w:color w:val="548DD4" w:themeColor="text2" w:themeTint="99"/>
               </w:rPr>
               <w:t xml:space="preserve">// </w:t>
             </w:r>
             <w:r>
               <w:rPr>
-                <w:rFonts w:ascii="Times New Roman" w:hAnsi="Times New Roman" w:cs="Times New Roman"/>
                 <w:color w:val="548DD4" w:themeColor="text2" w:themeTint="99"/>
               </w:rPr>
               <w:t>input folder</w:t>
@@ -431,61 +537,157 @@
             <w:pPr>
               <w:jc w:val="both"/>
               <w:rPr>
-                <w:rFonts w:ascii="Times New Roman" w:hAnsi="Times New Roman" w:cs="Times New Roman"/>
-                <w:color w:val="548DD4" w:themeColor="text2" w:themeTint="99"/>
-              </w:rPr>
-            </w:pPr>
-            <w:r>
-              <w:rPr>
-                <w:rFonts w:ascii="Times New Roman" w:hAnsi="Times New Roman" w:cs="Times New Roman"/>
+                <w:color w:val="548DD4" w:themeColor="text2" w:themeTint="99"/>
+              </w:rPr>
+            </w:pPr>
+            <w:r>
+              <w:rPr>
+                <w:color w:val="548DD4" w:themeColor="text2" w:themeTint="99"/>
+              </w:rPr>
+              <w:t>//</w:t>
+            </w:r>
+            <w:r>
+              <w:rPr>
+                <w:color w:val="548DD4" w:themeColor="text2" w:themeTint="99"/>
+              </w:rPr>
+              <w:t xml:space="preserve"> </w:t>
+            </w:r>
+            <w:r>
+              <w:rPr>
+                <w:color w:val="548DD4" w:themeColor="text2" w:themeTint="99"/>
+              </w:rPr>
+              <w:t xml:space="preserve">TXT </w:t>
+            </w:r>
+            <w:r>
+              <w:rPr>
+                <w:color w:val="548DD4" w:themeColor="text2" w:themeTint="99"/>
+              </w:rPr>
+              <w:t>files</w:t>
+            </w:r>
+            <w:r>
+              <w:rPr>
+                <w:color w:val="548DD4" w:themeColor="text2" w:themeTint="99"/>
+              </w:rPr>
+              <w:t xml:space="preserve"> </w:t>
+            </w:r>
+            <w:r>
+              <w:rPr>
+                <w:color w:val="548DD4" w:themeColor="text2" w:themeTint="99"/>
+              </w:rPr>
+              <w:t xml:space="preserve">of </w:t>
+            </w:r>
+            <w:r>
+              <w:rPr>
+                <w:color w:val="548DD4" w:themeColor="text2" w:themeTint="99"/>
+              </w:rPr>
+              <w:t>input</w:t>
+            </w:r>
+            <w:r>
+              <w:rPr>
+                <w:color w:val="548DD4" w:themeColor="text2" w:themeTint="99"/>
+              </w:rPr>
+              <w:t>s</w:t>
+            </w:r>
+          </w:p>
+          <w:p>
+            <w:pPr>
+              <w:jc w:val="both"/>
+              <w:rPr>
+                <w:color w:val="548DD4" w:themeColor="text2" w:themeTint="99"/>
+              </w:rPr>
+            </w:pPr>
+          </w:p>
+          <w:p>
+            <w:pPr>
+              <w:jc w:val="both"/>
+              <w:rPr>
+                <w:color w:val="548DD4" w:themeColor="text2" w:themeTint="99"/>
+              </w:rPr>
+            </w:pPr>
+          </w:p>
+          <w:p>
+            <w:pPr>
+              <w:jc w:val="both"/>
+              <w:rPr>
+                <w:color w:val="548DD4" w:themeColor="text2" w:themeTint="99"/>
+              </w:rPr>
+            </w:pPr>
+            <w:r>
+              <w:rPr>
+                <w:color w:val="548DD4" w:themeColor="text2" w:themeTint="99"/>
+              </w:rPr>
+              <w:t>// results folder</w:t>
+            </w:r>
+          </w:p>
+          <w:p>
+            <w:pPr>
+              <w:jc w:val="both"/>
+              <w:rPr>
+                <w:color w:val="548DD4" w:themeColor="text2" w:themeTint="99"/>
+              </w:rPr>
+            </w:pPr>
+            <w:r>
+              <w:rPr>
                 <w:color w:val="548DD4" w:themeColor="text2" w:themeTint="99"/>
               </w:rPr>
               <w:t xml:space="preserve">// </w:t>
             </w:r>
             <w:r>
               <w:rPr>
-                <w:rFonts w:ascii="Times New Roman" w:hAnsi="Times New Roman" w:cs="Times New Roman"/>
-                <w:color w:val="548DD4" w:themeColor="text2" w:themeTint="99"/>
-              </w:rPr>
-              <w:t>input files</w:t>
-            </w:r>
-          </w:p>
-          <w:p>
-            <w:pPr>
-              <w:jc w:val="both"/>
-              <w:rPr>
-                <w:rFonts w:ascii="Times New Roman" w:hAnsi="Times New Roman" w:cs="Times New Roman"/>
-                <w:color w:val="548DD4" w:themeColor="text2" w:themeTint="99"/>
-              </w:rPr>
-            </w:pPr>
-          </w:p>
-          <w:p>
-            <w:pPr>
-              <w:jc w:val="both"/>
-              <w:rPr>
-                <w:rFonts w:ascii="Times New Roman" w:hAnsi="Times New Roman" w:cs="Times New Roman"/>
-                <w:color w:val="548DD4" w:themeColor="text2" w:themeTint="99"/>
-              </w:rPr>
-            </w:pPr>
-          </w:p>
-          <w:p>
-            <w:pPr>
-              <w:jc w:val="both"/>
-              <w:rPr>
-                <w:rFonts w:ascii="Times New Roman" w:hAnsi="Times New Roman" w:cs="Times New Roman"/>
-                <w:color w:val="548DD4" w:themeColor="text2" w:themeTint="99"/>
-              </w:rPr>
-            </w:pPr>
-            <w:r>
-              <w:rPr>
-                <w:rFonts w:ascii="Times New Roman" w:hAnsi="Times New Roman" w:cs="Times New Roman"/>
+                <w:color w:val="548DD4" w:themeColor="text2" w:themeTint="99"/>
+              </w:rPr>
+              <w:t>CSV</w:t>
+            </w:r>
+            <w:r>
+              <w:rPr>
+                <w:color w:val="548DD4" w:themeColor="text2" w:themeTint="99"/>
+              </w:rPr>
+              <w:t xml:space="preserve"> files</w:t>
+            </w:r>
+            <w:r>
+              <w:rPr>
+                <w:color w:val="548DD4" w:themeColor="text2" w:themeTint="99"/>
+              </w:rPr>
+              <w:t xml:space="preserve"> of </w:t>
+            </w:r>
+            <w:r>
+              <w:rPr>
+                <w:color w:val="548DD4" w:themeColor="text2" w:themeTint="99"/>
+              </w:rPr>
+              <w:t>results</w:t>
+            </w:r>
+          </w:p>
+          <w:p>
+            <w:pPr>
+              <w:jc w:val="both"/>
+              <w:rPr>
+                <w:color w:val="548DD4" w:themeColor="text2" w:themeTint="99"/>
+              </w:rPr>
+            </w:pPr>
+          </w:p>
+          <w:p>
+            <w:pPr>
+              <w:jc w:val="both"/>
+              <w:rPr>
+                <w:color w:val="548DD4" w:themeColor="text2" w:themeTint="99"/>
+              </w:rPr>
+            </w:pPr>
+          </w:p>
+          <w:p>
+            <w:pPr>
+              <w:jc w:val="both"/>
+              <w:rPr>
+                <w:color w:val="548DD4" w:themeColor="text2" w:themeTint="99"/>
+              </w:rPr>
+            </w:pPr>
+            <w:r>
+              <w:rPr>
                 <w:color w:val="548DD4" w:themeColor="text2" w:themeTint="99"/>
               </w:rPr>
               <w:t xml:space="preserve">// </w:t>
             </w:r>
             <w:r>
               <w:rPr>
-                <w:rFonts w:ascii="Times New Roman" w:hAnsi="Times New Roman" w:cs="Times New Roman"/>
                 <w:color w:val="548DD4" w:themeColor="text2" w:themeTint="99"/>
               </w:rPr>
               <w:t>srouce code folder</w:t>
@@ -495,57 +697,37 @@
             <w:pPr>
               <w:jc w:val="both"/>
               <w:rPr>
-                <w:rFonts w:ascii="Times New Roman" w:hAnsi="Times New Roman" w:cs="Times New Roman"/>
-                <w:color w:val="548DD4" w:themeColor="text2" w:themeTint="99"/>
-              </w:rPr>
-            </w:pPr>
-            <w:r>
-              <w:rPr>
-                <w:rFonts w:ascii="Times New Roman" w:hAnsi="Times New Roman" w:cs="Times New Roman"/>
+                <w:color w:val="548DD4" w:themeColor="text2" w:themeTint="99"/>
+              </w:rPr>
+            </w:pPr>
+            <w:r>
+              <w:rPr>
                 <w:color w:val="548DD4" w:themeColor="text2" w:themeTint="99"/>
               </w:rPr>
               <w:t xml:space="preserve">// </w:t>
             </w:r>
             <w:r>
               <w:rPr>
-                <w:rFonts w:ascii="Times New Roman" w:hAnsi="Times New Roman" w:cs="Times New Roman"/>
-                <w:color w:val="548DD4" w:themeColor="text2" w:themeTint="99"/>
-              </w:rPr>
-              <w:t>python script of value iteration</w:t>
-            </w:r>
-          </w:p>
-          <w:p>
-            <w:pPr>
-              <w:jc w:val="both"/>
-              <w:rPr>
-                <w:rFonts w:ascii="Times New Roman" w:hAnsi="Times New Roman" w:cs="Times New Roman"/>
-                <w:color w:val="548DD4" w:themeColor="text2" w:themeTint="99"/>
-              </w:rPr>
-            </w:pPr>
-            <w:r>
-              <w:rPr>
-                <w:rFonts w:ascii="Times New Roman" w:hAnsi="Times New Roman" w:cs="Times New Roman"/>
-                <w:color w:val="548DD4" w:themeColor="text2" w:themeTint="99"/>
-              </w:rPr>
-              <w:t xml:space="preserve">// python script </w:t>
-            </w:r>
-            <w:r>
-              <w:rPr>
-                <w:rFonts w:ascii="Times New Roman" w:hAnsi="Times New Roman" w:cs="Times New Roman"/>
-                <w:color w:val="548DD4" w:themeColor="text2" w:themeTint="99"/>
-              </w:rPr>
-              <w:t>of</w:t>
-            </w:r>
-            <w:r>
-              <w:rPr>
-                <w:rFonts w:ascii="Times New Roman" w:hAnsi="Times New Roman" w:cs="Times New Roman"/>
-                <w:color w:val="548DD4" w:themeColor="text2" w:themeTint="99"/>
-              </w:rPr>
-              <w:t xml:space="preserve"> </w:t>
-            </w:r>
-            <w:r>
-              <w:rPr>
-                <w:rFonts w:ascii="Times New Roman" w:hAnsi="Times New Roman" w:cs="Times New Roman"/>
+                <w:color w:val="548DD4" w:themeColor="text2" w:themeTint="99"/>
+              </w:rPr>
+              <w:t>value iteration</w:t>
+            </w:r>
+          </w:p>
+          <w:p>
+            <w:pPr>
+              <w:jc w:val="both"/>
+              <w:rPr>
+                <w:color w:val="548DD4" w:themeColor="text2" w:themeTint="99"/>
+              </w:rPr>
+            </w:pPr>
+            <w:r>
+              <w:rPr>
+                <w:color w:val="548DD4" w:themeColor="text2" w:themeTint="99"/>
+              </w:rPr>
+              <w:t xml:space="preserve">// </w:t>
+            </w:r>
+            <w:r>
+              <w:rPr>
                 <w:color w:val="548DD4" w:themeColor="text2" w:themeTint="99"/>
               </w:rPr>
               <w:t>policy iteration</w:t>
@@ -555,23 +737,54 @@
             <w:pPr>
               <w:jc w:val="both"/>
               <w:rPr>
-                <w:rFonts w:ascii="Times New Roman" w:hAnsi="Times New Roman" w:cs="Times New Roman"/>
+                <w:color w:val="548DD4" w:themeColor="text2" w:themeTint="99"/>
+              </w:rPr>
+            </w:pPr>
+            <w:r>
+              <w:rPr>
+                <w:color w:val="548DD4" w:themeColor="text2" w:themeTint="99"/>
+              </w:rPr>
+              <w:t>// policy iteration</w:t>
+            </w:r>
+            <w:r>
+              <w:rPr>
+                <w:color w:val="548DD4" w:themeColor="text2" w:themeTint="99"/>
+              </w:rPr>
+              <w:t xml:space="preserve"> based on linear equations</w:t>
+            </w:r>
+          </w:p>
+          <w:p>
+            <w:pPr>
+              <w:jc w:val="both"/>
+              <w:rPr>
+                <w:color w:val="548DD4" w:themeColor="text2" w:themeTint="99"/>
+              </w:rPr>
+            </w:pPr>
+            <w:r>
+              <w:rPr>
+                <w:color w:val="548DD4" w:themeColor="text2" w:themeTint="99"/>
+              </w:rPr>
+              <w:t xml:space="preserve">// </w:t>
+            </w:r>
+            <w:r>
+              <w:rPr>
+                <w:color w:val="548DD4" w:themeColor="text2" w:themeTint="99"/>
+              </w:rPr>
+              <w:t>jupyter notebook for experiments</w:t>
+            </w:r>
+          </w:p>
+          <w:p>
+            <w:pPr>
+              <w:jc w:val="both"/>
+              <w:rPr>
                 <w:color w:val="92D050"/>
               </w:rPr>
             </w:pPr>
             <w:r>
               <w:rPr>
-                <w:rFonts w:ascii="Times New Roman" w:hAnsi="Times New Roman" w:cs="Times New Roman"/>
-                <w:color w:val="548DD4" w:themeColor="text2" w:themeTint="99"/>
-              </w:rPr>
-              <w:t>// python script for</w:t>
-            </w:r>
-            <w:r>
-              <w:rPr>
-                <w:rFonts w:ascii="Times New Roman" w:hAnsi="Times New Roman" w:cs="Times New Roman"/>
-                <w:color w:val="548DD4" w:themeColor="text2" w:themeTint="99"/>
-              </w:rPr>
-              <w:t xml:space="preserve"> utilities</w:t>
+                <w:color w:val="548DD4" w:themeColor="text2" w:themeTint="99"/>
+              </w:rPr>
+              <w:t>// utilities</w:t>
             </w:r>
           </w:p>
         </w:tc>
@@ -581,7 +794,7 @@
       <w:pPr>
         <w:jc w:val="both"/>
         <w:rPr>
-          <w:rFonts w:ascii="Times New Roman" w:hAnsi="Times New Roman" w:cs="Times New Roman"/>
+          <w:lang w:val="en-US"/>
         </w:rPr>
       </w:pPr>
     </w:p>
@@ -589,26 +802,25 @@
       <w:pPr>
         <w:jc w:val="both"/>
         <w:rPr>
-          <w:rFonts w:ascii="Times New Roman" w:hAnsi="Times New Roman" w:cs="Times New Roman"/>
           <w:b/>
           <w:bCs/>
           <w:sz w:val="28"/>
           <w:szCs w:val="28"/>
-        </w:rPr>
-      </w:pPr>
-      <w:r>
-        <w:rPr>
-          <w:rFonts w:ascii="Times New Roman" w:hAnsi="Times New Roman" w:cs="Times New Roman"/>
+          <w:lang w:val="en-US"/>
+        </w:rPr>
+      </w:pPr>
+      <w:r>
+        <w:rPr>
           <w:b/>
           <w:bCs/>
           <w:sz w:val="28"/>
           <w:szCs w:val="28"/>
+          <w:lang w:val="en-US"/>
         </w:rPr>
         <w:t xml:space="preserve">2. </w:t>
       </w:r>
       <w:r>
         <w:rPr>
-          <w:rFonts w:ascii="Times New Roman" w:hAnsi="Times New Roman" w:cs="Times New Roman"/>
           <w:b/>
           <w:bCs/>
           <w:sz w:val="28"/>
@@ -618,11 +830,11 @@
       </w:r>
       <w:r>
         <w:rPr>
-          <w:rFonts w:ascii="Times New Roman" w:hAnsi="Times New Roman" w:cs="Times New Roman"/>
           <w:b/>
           <w:bCs/>
           <w:sz w:val="28"/>
           <w:szCs w:val="28"/>
+          <w:lang w:val="en-US"/>
         </w:rPr>
         <w:t xml:space="preserve"> for algorithms</w:t>
       </w:r>
@@ -631,9 +843,9 @@
       <w:pPr>
         <w:jc w:val="both"/>
         <w:rPr>
-          <w:rFonts w:ascii="Times New Roman" w:hAnsi="Times New Roman" w:cs="Times New Roman"/>
-          <w:b/>
-          <w:bCs/>
+          <w:b/>
+          <w:bCs/>
+          <w:lang w:val="en-US"/>
         </w:rPr>
       </w:pPr>
     </w:p>
@@ -667,13 +879,11 @@
             <w:pPr>
               <w:jc w:val="both"/>
               <w:rPr>
-                <w:rFonts w:ascii="Times New Roman" w:hAnsi="Times New Roman" w:cs="Times New Roman"/>
                 <w:lang w:val="en-US"/>
               </w:rPr>
             </w:pPr>
             <w:r>
               <w:rPr>
-                <w:rFonts w:ascii="Times New Roman" w:hAnsi="Times New Roman" w:cs="Times New Roman"/>
                 <w:lang w:val="en-US"/>
               </w:rPr>
               <w:t>board_file_path</w:t>
@@ -688,27 +898,23 @@
             <w:pPr>
               <w:jc w:val="both"/>
               <w:rPr>
-                <w:rFonts w:ascii="Times New Roman" w:hAnsi="Times New Roman" w:cs="Times New Roman"/>
                 <w:lang w:val="en-US"/>
               </w:rPr>
             </w:pPr>
             <w:r>
               <w:rPr>
-                <w:rFonts w:ascii="Times New Roman" w:hAnsi="Times New Roman" w:cs="Times New Roman"/>
                 <w:lang w:val="en-US"/>
               </w:rPr>
               <w:t>string</w:t>
             </w:r>
             <w:r>
               <w:rPr>
-                <w:rFonts w:ascii="Times New Roman" w:hAnsi="Times New Roman" w:cs="Times New Roman"/>
                 <w:lang w:val="en-US"/>
               </w:rPr>
               <w:t xml:space="preserve">, </w:t>
             </w:r>
             <w:r>
               <w:rPr>
-                <w:rFonts w:ascii="Times New Roman" w:hAnsi="Times New Roman" w:cs="Times New Roman"/>
                 <w:lang w:val="en-US"/>
               </w:rPr>
               <w:t>the path of input file</w:t>
@@ -728,13 +934,11 @@
             <w:pPr>
               <w:jc w:val="both"/>
               <w:rPr>
-                <w:rFonts w:ascii="Times New Roman" w:hAnsi="Times New Roman" w:cs="Times New Roman"/>
                 <w:lang w:val="en-US"/>
               </w:rPr>
             </w:pPr>
             <w:r>
               <w:rPr>
-                <w:rFonts w:ascii="Times New Roman" w:hAnsi="Times New Roman" w:cs="Times New Roman"/>
                 <w:lang w:val="en-US"/>
               </w:rPr>
               <w:t>threshold</w:t>
@@ -749,51 +953,127 @@
             <w:pPr>
               <w:jc w:val="both"/>
               <w:rPr>
-                <w:rFonts w:ascii="Times New Roman" w:hAnsi="Times New Roman" w:cs="Times New Roman"/>
                 <w:lang w:val="en-US"/>
               </w:rPr>
             </w:pPr>
             <w:r>
               <w:rPr>
-                <w:rFonts w:ascii="Times New Roman" w:hAnsi="Times New Roman" w:cs="Times New Roman"/>
                 <w:lang w:val="en-US"/>
               </w:rPr>
               <w:t>float</w:t>
             </w:r>
             <w:r>
               <w:rPr>
-                <w:rFonts w:ascii="Times New Roman" w:hAnsi="Times New Roman" w:cs="Times New Roman"/>
                 <w:lang w:val="en-US"/>
               </w:rPr>
               <w:t>,</w:t>
             </w:r>
             <w:r>
               <w:rPr>
-                <w:rFonts w:ascii="Times New Roman" w:hAnsi="Times New Roman" w:cs="Times New Roman"/>
                 <w:lang w:val="en-US"/>
               </w:rPr>
               <w:t xml:space="preserve"> default=0.01,</w:t>
             </w:r>
             <w:r>
               <w:rPr>
-                <w:rFonts w:ascii="Times New Roman" w:hAnsi="Times New Roman" w:cs="Times New Roman"/>
                 <w:lang w:val="en-US"/>
               </w:rPr>
               <w:t xml:space="preserve"> </w:t>
             </w:r>
             <w:r>
               <w:rPr>
-                <w:rFonts w:ascii="Times New Roman" w:hAnsi="Times New Roman" w:cs="Times New Roman"/>
                 <w:lang w:val="en-US"/>
               </w:rPr>
               <w:t>the threshold</w:t>
             </w:r>
             <w:r>
               <w:rPr>
-                <w:rFonts w:ascii="Times New Roman" w:hAnsi="Times New Roman" w:cs="Times New Roman"/>
                 <w:lang w:val="en-US"/>
               </w:rPr>
               <w:t xml:space="preserve"> for stop the iteration</w:t>
+            </w:r>
+          </w:p>
+        </w:tc>
+      </w:tr>
+      <w:tr>
+        <w:trPr>
+          <w:trHeight w:val="907"/>
+        </w:trPr>
+        <w:tc>
+          <w:tcPr>
+            <w:tcW w:w="2518" w:type="dxa"/>
+          </w:tcPr>
+          <w:p>
+            <w:pPr>
+              <w:jc w:val="both"/>
+            </w:pPr>
+            <w:r>
+              <w:t>init_policy_direction</w:t>
+            </w:r>
+          </w:p>
+        </w:tc>
+        <w:tc>
+          <w:tcPr>
+            <w:tcW w:w="6338" w:type="dxa"/>
+          </w:tcPr>
+          <w:p>
+            <w:pPr>
+              <w:jc w:val="both"/>
+            </w:pPr>
+            <w:r>
+              <w:t>int, default=None,</w:t>
+            </w:r>
+            <w:r>
+              <w:t xml:space="preserve"> </w:t>
+            </w:r>
+            <w:r>
+              <w:t xml:space="preserve">the index of </w:t>
+            </w:r>
+            <w:r>
+              <w:t xml:space="preserve">the chosen direction in </w:t>
+            </w:r>
+            <w:r>
+              <w:t>['up', 'right', 'down', 'left']</w:t>
+            </w:r>
+            <w:r>
+              <w:t xml:space="preserve"> for initializing the policy. If </w:t>
+            </w:r>
+            <w:r>
+              <w:t>None, randomly assign directions to the initial policy.</w:t>
+            </w:r>
+          </w:p>
+        </w:tc>
+      </w:tr>
+      <w:tr>
+        <w:trPr>
+          <w:trHeight w:val="624"/>
+        </w:trPr>
+        <w:tc>
+          <w:tcPr>
+            <w:tcW w:w="2518" w:type="dxa"/>
+          </w:tcPr>
+          <w:p>
+            <w:pPr>
+              <w:jc w:val="both"/>
+            </w:pPr>
+            <w:r>
+              <w:t>improve_p_with_v</w:t>
+            </w:r>
+          </w:p>
+        </w:tc>
+        <w:tc>
+          <w:tcPr>
+            <w:tcW w:w="6338" w:type="dxa"/>
+          </w:tcPr>
+          <w:p>
+            <w:pPr>
+              <w:jc w:val="both"/>
+            </w:pPr>
+            <w:r>
+              <w:t>Boolean, default=Flase, set True to i</w:t>
+            </w:r>
+            <w:r>
+              <w:t>mprove the values while improving the policy</w:t>
             </w:r>
           </w:p>
         </w:tc>
@@ -809,15 +1089,9 @@
           <w:p>
             <w:pPr>
               <w:jc w:val="both"/>
-              <w:rPr>
-                <w:rFonts w:ascii="Times New Roman" w:hAnsi="Times New Roman" w:cs="Times New Roman"/>
-              </w:rPr>
-            </w:pPr>
-            <w:r>
-              <w:rPr>
-                <w:rFonts w:ascii="Times New Roman" w:hAnsi="Times New Roman" w:cs="Times New Roman"/>
-              </w:rPr>
-              <w:t>init_policy_direction</w:t>
+            </w:pPr>
+            <w:r>
+              <w:t>use_arrow</w:t>
             </w:r>
           </w:p>
         </w:tc>
@@ -828,51 +1102,18 @@
           <w:p>
             <w:pPr>
               <w:jc w:val="both"/>
-              <w:rPr>
-                <w:rFonts w:ascii="Times New Roman" w:hAnsi="Times New Roman" w:cs="Times New Roman"/>
-              </w:rPr>
-            </w:pPr>
-            <w:r>
-              <w:rPr>
-                <w:rFonts w:ascii="Times New Roman" w:hAnsi="Times New Roman" w:cs="Times New Roman"/>
-              </w:rPr>
-              <w:t>int, default=None,</w:t>
-            </w:r>
-            <w:r>
-              <w:rPr>
-                <w:rFonts w:ascii="Times New Roman" w:hAnsi="Times New Roman" w:cs="Times New Roman"/>
-              </w:rPr>
-              <w:t xml:space="preserve"> </w:t>
-            </w:r>
-            <w:r>
-              <w:rPr>
-                <w:rFonts w:ascii="Times New Roman" w:hAnsi="Times New Roman" w:cs="Times New Roman"/>
-              </w:rPr>
-              <w:t xml:space="preserve">the index of </w:t>
-            </w:r>
-            <w:r>
-              <w:rPr>
-                <w:rFonts w:ascii="Times New Roman" w:hAnsi="Times New Roman" w:cs="Times New Roman"/>
-              </w:rPr>
-              <w:t xml:space="preserve">the chosen direction in </w:t>
-            </w:r>
-            <w:r>
-              <w:rPr>
-                <w:rFonts w:ascii="Times New Roman" w:hAnsi="Times New Roman" w:cs="Times New Roman"/>
-              </w:rPr>
-              <w:t>['up', 'right', 'down', 'left']</w:t>
-            </w:r>
-            <w:r>
-              <w:rPr>
-                <w:rFonts w:ascii="Times New Roman" w:hAnsi="Times New Roman" w:cs="Times New Roman"/>
-              </w:rPr>
-              <w:t xml:space="preserve"> for initializing the policy. If </w:t>
-            </w:r>
-            <w:r>
-              <w:rPr>
-                <w:rFonts w:ascii="Times New Roman" w:hAnsi="Times New Roman" w:cs="Times New Roman"/>
-              </w:rPr>
-              <w:t>None, randomly assign directions to the initial policy.</w:t>
+            </w:pPr>
+            <w:r>
+              <w:rPr>
+                <w:lang w:val="en-US"/>
+              </w:rPr>
+              <w:t xml:space="preserve">Boolean, default=False, set True to </w:t>
+            </w:r>
+            <w:r>
+              <w:rPr>
+                <w:lang w:val="en-US"/>
+              </w:rPr>
+              <w:t>use arrows for display</w:t>
             </w:r>
           </w:p>
         </w:tc>
@@ -889,14 +1130,14 @@
             <w:pPr>
               <w:jc w:val="both"/>
               <w:rPr>
-                <w:rFonts w:ascii="Times New Roman" w:hAnsi="Times New Roman" w:cs="Times New Roman"/>
-              </w:rPr>
-            </w:pPr>
-            <w:r>
-              <w:rPr>
-                <w:rFonts w:ascii="Times New Roman" w:hAnsi="Times New Roman" w:cs="Times New Roman"/>
-              </w:rPr>
-              <w:t>use_arrow</w:t>
+                <w:lang w:val="en-US"/>
+              </w:rPr>
+            </w:pPr>
+            <w:r>
+              <w:rPr>
+                <w:lang w:val="en-US"/>
+              </w:rPr>
+              <w:t>verbose</w:t>
             </w:r>
           </w:p>
         </w:tc>
@@ -908,108 +1149,47 @@
             <w:pPr>
               <w:jc w:val="both"/>
               <w:rPr>
-                <w:rFonts w:ascii="Times New Roman" w:hAnsi="Times New Roman" w:cs="Times New Roman"/>
-              </w:rPr>
-            </w:pPr>
-            <w:r>
-              <w:rPr>
-                <w:rFonts w:ascii="Times New Roman" w:hAnsi="Times New Roman" w:cs="Times New Roman"/>
                 <w:lang w:val="en-US"/>
               </w:rPr>
-              <w:t xml:space="preserve">Boolean, default=False, set True to </w:t>
-            </w:r>
-            <w:r>
-              <w:rPr>
-                <w:rFonts w:ascii="Times New Roman" w:hAnsi="Times New Roman" w:cs="Times New Roman"/>
+            </w:pPr>
+            <w:r>
+              <w:rPr>
                 <w:lang w:val="en-US"/>
               </w:rPr>
-              <w:t>use arrows for display</w:t>
-            </w:r>
-          </w:p>
-        </w:tc>
-      </w:tr>
-      <w:tr>
-        <w:trPr>
-          <w:trHeight w:val="397"/>
-        </w:trPr>
-        <w:tc>
-          <w:tcPr>
-            <w:tcW w:w="2518" w:type="dxa"/>
-          </w:tcPr>
-          <w:p>
-            <w:pPr>
-              <w:jc w:val="both"/>
-              <w:rPr>
-                <w:rFonts w:ascii="Times New Roman" w:hAnsi="Times New Roman" w:cs="Times New Roman"/>
+              <w:t>Boolean</w:t>
+            </w:r>
+            <w:r>
+              <w:rPr>
                 <w:lang w:val="en-US"/>
               </w:rPr>
-            </w:pPr>
-            <w:r>
-              <w:rPr>
-                <w:rFonts w:ascii="Times New Roman" w:hAnsi="Times New Roman" w:cs="Times New Roman"/>
+              <w:t>, defa</w:t>
+            </w:r>
+            <w:r>
+              <w:rPr>
                 <w:lang w:val="en-US"/>
               </w:rPr>
-              <w:t>verbose</w:t>
-            </w:r>
-          </w:p>
-        </w:tc>
-        <w:tc>
-          <w:tcPr>
-            <w:tcW w:w="6338" w:type="dxa"/>
-          </w:tcPr>
-          <w:p>
-            <w:pPr>
-              <w:jc w:val="both"/>
-              <w:rPr>
-                <w:rFonts w:ascii="Times New Roman" w:hAnsi="Times New Roman" w:cs="Times New Roman"/>
+              <w:t>u</w:t>
+            </w:r>
+            <w:r>
+              <w:rPr>
                 <w:lang w:val="en-US"/>
               </w:rPr>
-            </w:pPr>
-            <w:r>
-              <w:rPr>
-                <w:rFonts w:ascii="Times New Roman" w:hAnsi="Times New Roman" w:cs="Times New Roman"/>
+              <w:t>lt=</w:t>
+            </w:r>
+            <w:r>
+              <w:rPr>
                 <w:lang w:val="en-US"/>
               </w:rPr>
-              <w:t>Boolean</w:t>
-            </w:r>
-            <w:r>
-              <w:rPr>
-                <w:rFonts w:ascii="Times New Roman" w:hAnsi="Times New Roman" w:cs="Times New Roman"/>
+              <w:t>False</w:t>
+            </w:r>
+            <w:r>
+              <w:rPr>
                 <w:lang w:val="en-US"/>
               </w:rPr>
-              <w:t>, defa</w:t>
-            </w:r>
-            <w:r>
-              <w:rPr>
-                <w:rFonts w:ascii="Times New Roman" w:hAnsi="Times New Roman" w:cs="Times New Roman"/>
-                <w:lang w:val="en-US"/>
-              </w:rPr>
-              <w:t>u</w:t>
-            </w:r>
-            <w:r>
-              <w:rPr>
-                <w:rFonts w:ascii="Times New Roman" w:hAnsi="Times New Roman" w:cs="Times New Roman"/>
-                <w:lang w:val="en-US"/>
-              </w:rPr>
-              <w:t>lt=</w:t>
-            </w:r>
-            <w:r>
-              <w:rPr>
-                <w:rFonts w:ascii="Times New Roman" w:hAnsi="Times New Roman" w:cs="Times New Roman"/>
-                <w:lang w:val="en-US"/>
-              </w:rPr>
-              <w:t>False</w:t>
-            </w:r>
-            <w:r>
-              <w:rPr>
-                <w:rFonts w:ascii="Times New Roman" w:hAnsi="Times New Roman" w:cs="Times New Roman"/>
-                <w:lang w:val="en-US"/>
-              </w:rPr>
               <w:t xml:space="preserve">, </w:t>
             </w:r>
             <w:r>
               <w:rPr>
-                <w:rFonts w:ascii="Times New Roman" w:hAnsi="Times New Roman" w:cs="Times New Roman"/>
                 <w:lang w:val="en-US"/>
               </w:rPr>
               <w:t>set True to display extra information</w:t>
@@ -1022,7 +1202,7 @@
       <w:pPr>
         <w:jc w:val="both"/>
         <w:rPr>
-          <w:rFonts w:ascii="Times New Roman" w:hAnsi="Times New Roman" w:cs="Times New Roman"/>
+          <w:lang w:val="en-US"/>
         </w:rPr>
       </w:pPr>
     </w:p>
@@ -1030,20 +1210,20 @@
       <w:pPr>
         <w:jc w:val="both"/>
         <w:rPr>
-          <w:rFonts w:ascii="Times New Roman" w:hAnsi="Times New Roman" w:cs="Times New Roman"/>
           <w:b/>
           <w:bCs/>
           <w:sz w:val="28"/>
           <w:szCs w:val="28"/>
-        </w:rPr>
-      </w:pPr>
-      <w:r>
-        <w:rPr>
-          <w:rFonts w:ascii="Times New Roman" w:hAnsi="Times New Roman" w:cs="Times New Roman"/>
+          <w:lang w:val="en-US"/>
+        </w:rPr>
+      </w:pPr>
+      <w:r>
+        <w:rPr>
           <w:b/>
           <w:bCs/>
           <w:sz w:val="28"/>
           <w:szCs w:val="28"/>
+          <w:lang w:val="en-US"/>
         </w:rPr>
         <w:t>3. Run the code</w:t>
       </w:r>
@@ -1052,22 +1232,32 @@
       <w:pPr>
         <w:jc w:val="both"/>
         <w:rPr>
-          <w:rFonts w:ascii="Times New Roman" w:hAnsi="Times New Roman" w:cs="Times New Roman"/>
-          <w:b/>
-          <w:bCs/>
-        </w:rPr>
-      </w:pPr>
-      <w:r>
-        <w:rPr>
-          <w:rFonts w:ascii="Times New Roman" w:hAnsi="Times New Roman" w:cs="Times New Roman"/>
-          <w:b/>
-          <w:bCs/>
+          <w:b/>
+          <w:bCs/>
+          <w:sz w:val="28"/>
+          <w:szCs w:val="28"/>
+        </w:rPr>
+      </w:pPr>
+    </w:p>
+    <w:p>
+      <w:pPr>
+        <w:jc w:val="both"/>
+        <w:rPr>
+          <w:b/>
+          <w:bCs/>
+          <w:lang w:val="en-US"/>
+        </w:rPr>
+      </w:pPr>
+      <w:r>
+        <w:rPr>
+          <w:b/>
+          <w:bCs/>
+          <w:lang w:val="en-US"/>
         </w:rPr>
         <w:t xml:space="preserve">1) Run </w:t>
       </w:r>
       <w:r>
         <w:rPr>
-          <w:rFonts w:ascii="Times New Roman" w:hAnsi="Times New Roman" w:cs="Times New Roman"/>
           <w:b/>
           <w:bCs/>
         </w:rPr>
@@ -1075,7 +1265,6 @@
       </w:r>
       <w:r>
         <w:rPr>
-          <w:rFonts w:ascii="Times New Roman" w:hAnsi="Times New Roman" w:cs="Times New Roman"/>
           <w:b/>
           <w:bCs/>
         </w:rPr>
@@ -1083,7 +1272,6 @@
       </w:r>
       <w:r>
         <w:rPr>
-          <w:rFonts w:ascii="Times New Roman" w:hAnsi="Times New Roman" w:cs="Times New Roman"/>
           <w:b/>
           <w:bCs/>
         </w:rPr>
@@ -1091,7 +1279,6 @@
       </w:r>
       <w:r>
         <w:rPr>
-          <w:rFonts w:ascii="Times New Roman" w:hAnsi="Times New Roman" w:cs="Times New Roman"/>
           <w:b/>
           <w:bCs/>
         </w:rPr>
@@ -1101,13 +1288,10 @@
     <w:p>
       <w:pPr>
         <w:jc w:val="both"/>
-        <w:rPr>
-          <w:rFonts w:ascii="Times New Roman" w:hAnsi="Times New Roman" w:cs="Times New Roman"/>
-        </w:rPr>
-      </w:pPr>
-      <w:r>
-        <w:rPr>
-          <w:rFonts w:ascii="Times New Roman" w:hAnsi="Times New Roman" w:cs="Times New Roman"/>
+      </w:pPr>
+      <w:r>
+        <w:rPr>
+          <w:lang w:val="en-US"/>
         </w:rPr>
         <w:t>Command:</w:t>
       </w:r>
@@ -1116,13 +1300,12 @@
       <w:pPr>
         <w:jc w:val="center"/>
         <w:rPr>
-          <w:rFonts w:ascii="Times New Roman" w:hAnsi="Times New Roman" w:cs="Times New Roman"/>
           <w:shd w:val="pct15" w:color="auto" w:fill="FFFFFF"/>
-        </w:rPr>
-      </w:pPr>
-      <w:r>
-        <w:rPr>
-          <w:rFonts w:ascii="Times New Roman" w:hAnsi="Times New Roman" w:cs="Times New Roman"/>
+          <w:lang w:val="en-US"/>
+        </w:rPr>
+      </w:pPr>
+      <w:r>
+        <w:rPr>
           <w:shd w:val="pct15" w:color="auto" w:fill="FFFFFF"/>
         </w:rPr>
         <w:t>python value_iteration.py</w:t>
@@ -1132,142 +1315,40 @@
       <w:pPr>
         <w:jc w:val="both"/>
         <w:rPr>
-          <w:rFonts w:ascii="Times New Roman" w:hAnsi="Times New Roman" w:cs="Times New Roman"/>
-          <w:b/>
-          <w:bCs/>
-        </w:rPr>
-      </w:pPr>
-    </w:p>
-    <w:p>
-      <w:pPr>
-        <w:rPr>
-          <w:rFonts w:ascii="Times New Roman" w:hAnsi="Times New Roman" w:cs="Times New Roman"/>
-        </w:rPr>
-      </w:pPr>
-      <w:r>
-        <w:rPr>
-          <w:rFonts w:ascii="Times New Roman" w:hAnsi="Times New Roman" w:cs="Times New Roman"/>
-        </w:rPr>
+          <w:b/>
+          <w:bCs/>
+          <w:lang w:val="en-US"/>
+        </w:rPr>
+      </w:pPr>
+    </w:p>
+    <w:p>
+      <w:r>
         <w:t xml:space="preserve">You can set the configuration of the algorithm </w:t>
       </w:r>
       <w:r>
-        <w:rPr>
-          <w:rFonts w:ascii="Times New Roman" w:hAnsi="Times New Roman" w:cs="Times New Roman"/>
-        </w:rPr>
         <w:t xml:space="preserve">` </w:t>
       </w:r>
       <w:r>
-        <w:rPr>
-          <w:rFonts w:ascii="Times New Roman" w:hAnsi="Times New Roman" w:cs="Times New Roman"/>
-        </w:rPr>
         <w:t>value_iteration.py</w:t>
       </w:r>
       <w:r>
-        <w:rPr>
-          <w:rFonts w:ascii="Times New Roman" w:hAnsi="Times New Roman" w:cs="Times New Roman"/>
-        </w:rPr>
         <w:t xml:space="preserve"> `</w:t>
       </w:r>
       <w:r>
-        <w:rPr>
-          <w:rFonts w:ascii="Times New Roman" w:hAnsi="Times New Roman" w:cs="Times New Roman"/>
-        </w:rPr>
         <w:t>:</w:t>
       </w:r>
     </w:p>
-    <w:p>
-      <w:pPr>
-        <w:rPr>
-          <w:rFonts w:ascii="Times New Roman" w:hAnsi="Times New Roman" w:cs="Times New Roman"/>
-        </w:rPr>
-      </w:pPr>
-    </w:p>
+    <w:p/>
     <w:p>
       <w:pPr>
         <w:jc w:val="center"/>
-        <w:rPr>
-          <w:rFonts w:ascii="Times New Roman" w:hAnsi="Times New Roman" w:cs="Times New Roman"/>
-        </w:rPr>
-      </w:pPr>
-      <w:r>
-        <w:rPr>
-          <w:rFonts w:ascii="Times New Roman" w:hAnsi="Times New Roman" w:cs="Times New Roman"/>
-        </w:rPr>
+      </w:pPr>
+      <w:r>
         <w:drawing>
-          <wp:inline distT="0" distB="0" distL="0" distR="0" wp14:anchorId="47136E46" wp14:editId="273C43B2">
-            <wp:extent cx="5040000" cy="239166"/>
-            <wp:effectExtent l="0" t="0" r="0" b="2540"/>
-            <wp:docPr id="1" name="Picture 1"/>
-            <wp:cNvGraphicFramePr>
-              <a:graphicFrameLocks xmlns:a="http://schemas.openxmlformats.org/drawingml/2006/main" noChangeAspect="1"/>
-            </wp:cNvGraphicFramePr>
-            <a:graphic xmlns:a="http://schemas.openxmlformats.org/drawingml/2006/main">
-              <a:graphicData uri="http://schemas.openxmlformats.org/drawingml/2006/picture">
-                <pic:pic xmlns:pic="http://schemas.openxmlformats.org/drawingml/2006/picture">
-                  <pic:nvPicPr>
-                    <pic:cNvPr id="1" name=""/>
-                    <pic:cNvPicPr/>
-                  </pic:nvPicPr>
-                  <pic:blipFill>
-                    <a:blip r:embed="rId4"/>
-                    <a:stretch>
-                      <a:fillRect/>
-                    </a:stretch>
-                  </pic:blipFill>
-                  <pic:spPr>
-                    <a:xfrm>
-                      <a:off x="0" y="0"/>
-                      <a:ext cx="5040000" cy="239166"/>
-                    </a:xfrm>
-                    <a:prstGeom prst="rect">
-                      <a:avLst/>
-                    </a:prstGeom>
-                  </pic:spPr>
-                </pic:pic>
-              </a:graphicData>
-            </a:graphic>
-          </wp:inline>
-        </w:drawing>
-      </w:r>
-    </w:p>
-    <w:p>
-      <w:pPr>
-        <w:jc w:val="center"/>
-        <w:rPr>
-          <w:rFonts w:ascii="Times New Roman" w:hAnsi="Times New Roman" w:cs="Times New Roman"/>
-        </w:rPr>
-      </w:pPr>
-    </w:p>
-    <w:p>
-      <w:pPr>
-        <w:jc w:val="both"/>
-        <w:rPr>
-          <w:rFonts w:ascii="Times New Roman" w:hAnsi="Times New Roman" w:cs="Times New Roman"/>
-        </w:rPr>
-      </w:pPr>
-      <w:r>
-        <w:rPr>
-          <w:rFonts w:ascii="Times New Roman" w:hAnsi="Times New Roman" w:cs="Times New Roman"/>
-        </w:rPr>
-        <w:t>Output example:</w:t>
-      </w:r>
-    </w:p>
-    <w:p>
-      <w:pPr>
-        <w:rPr>
-          <w:rFonts w:ascii="Times New Roman" w:hAnsi="Times New Roman" w:cs="Times New Roman"/>
-        </w:rPr>
-      </w:pPr>
-      <w:r>
-        <w:rPr>
-          <w:rFonts w:ascii="Times New Roman" w:hAnsi="Times New Roman" w:cs="Times New Roman"/>
-        </w:rPr>
-        <w:lastRenderedPageBreak/>
-        <w:drawing>
-          <wp:inline distT="0" distB="0" distL="0" distR="0" wp14:anchorId="0E6F2A24" wp14:editId="09EDADFB">
-            <wp:extent cx="5486400" cy="5530215"/>
+          <wp:inline distT="0" distB="0" distL="0" distR="0" wp14:anchorId="73A17CAD" wp14:editId="1538EA24">
+            <wp:extent cx="3600000" cy="345833"/>
             <wp:effectExtent l="0" t="0" r="0" b="0"/>
-            <wp:docPr id="2" name="Picture 2" descr="A picture containing electronics, computer, circuit&#10;&#10;Description automatically generated"/>
+            <wp:docPr id="27" name="Picture 27"/>
             <wp:cNvGraphicFramePr>
               <a:graphicFrameLocks xmlns:a="http://schemas.openxmlformats.org/drawingml/2006/main" noChangeAspect="1"/>
             </wp:cNvGraphicFramePr>
@@ -1287,7 +1368,7 @@
                   <pic:spPr>
                     <a:xfrm>
                       <a:off x="0" y="0"/>
-                      <a:ext cx="5486400" cy="5530215"/>
+                      <a:ext cx="3600000" cy="345833"/>
                     </a:xfrm>
                     <a:prstGeom prst="rect">
                       <a:avLst/>
@@ -1300,155 +1381,39 @@
         </w:drawing>
       </w:r>
     </w:p>
-    <w:p>
-      <w:pPr>
-        <w:rPr>
-          <w:rFonts w:ascii="Times New Roman" w:hAnsi="Times New Roman" w:cs="Times New Roman"/>
-        </w:rPr>
-      </w:pPr>
-    </w:p>
+    <w:p/>
     <w:p>
       <w:pPr>
         <w:jc w:val="both"/>
         <w:rPr>
-          <w:rFonts w:ascii="Times New Roman" w:hAnsi="Times New Roman" w:cs="Times New Roman"/>
-          <w:b/>
-          <w:bCs/>
-        </w:rPr>
-      </w:pPr>
-      <w:r>
-        <w:rPr>
-          <w:rFonts w:ascii="Times New Roman" w:hAnsi="Times New Roman" w:cs="Times New Roman"/>
-          <w:b/>
-          <w:bCs/>
-        </w:rPr>
-        <w:t>2</w:t>
-      </w:r>
-      <w:r>
-        <w:rPr>
-          <w:rFonts w:ascii="Times New Roman" w:hAnsi="Times New Roman" w:cs="Times New Roman"/>
-          <w:b/>
-          <w:bCs/>
-        </w:rPr>
-        <w:t xml:space="preserve">) Run </w:t>
-      </w:r>
-      <w:r>
-        <w:rPr>
-          <w:rFonts w:ascii="Times New Roman" w:hAnsi="Times New Roman" w:cs="Times New Roman"/>
-          <w:b/>
-          <w:bCs/>
-        </w:rPr>
-        <w:t>policy</w:t>
-      </w:r>
-      <w:r>
-        <w:rPr>
-          <w:rFonts w:ascii="Times New Roman" w:hAnsi="Times New Roman" w:cs="Times New Roman"/>
-          <w:b/>
-          <w:bCs/>
-        </w:rPr>
-        <w:t xml:space="preserve"> iteration</w:t>
+          <w:lang w:val="en-US"/>
+        </w:rPr>
+      </w:pPr>
+      <w:r>
+        <w:rPr>
+          <w:lang w:val="en-US"/>
+        </w:rPr>
+        <w:t>Output example:</w:t>
       </w:r>
     </w:p>
     <w:p>
       <w:pPr>
         <w:jc w:val="both"/>
         <w:rPr>
-          <w:rFonts w:ascii="Times New Roman" w:hAnsi="Times New Roman" w:cs="Times New Roman"/>
-        </w:rPr>
-      </w:pPr>
-      <w:r>
-        <w:rPr>
-          <w:rFonts w:ascii="Times New Roman" w:hAnsi="Times New Roman" w:cs="Times New Roman"/>
-        </w:rPr>
-        <w:t>Command:</w:t>
-      </w:r>
+          <w:lang w:val="en-US"/>
+        </w:rPr>
+      </w:pPr>
     </w:p>
     <w:p>
       <w:pPr>
         <w:jc w:val="center"/>
-        <w:rPr>
-          <w:rFonts w:ascii="Times New Roman" w:hAnsi="Times New Roman" w:cs="Times New Roman"/>
-          <w:shd w:val="pct15" w:color="auto" w:fill="FFFFFF"/>
-        </w:rPr>
-      </w:pPr>
-      <w:r>
-        <w:rPr>
-          <w:rFonts w:ascii="Times New Roman" w:hAnsi="Times New Roman" w:cs="Times New Roman"/>
-          <w:shd w:val="pct15" w:color="auto" w:fill="FFFFFF"/>
-        </w:rPr>
-        <w:t>python policy_iteration.py</w:t>
-      </w:r>
-    </w:p>
-    <w:p>
-      <w:pPr>
-        <w:jc w:val="both"/>
-        <w:rPr>
-          <w:rFonts w:ascii="Times New Roman" w:hAnsi="Times New Roman" w:cs="Times New Roman"/>
-          <w:b/>
-          <w:bCs/>
-        </w:rPr>
-      </w:pPr>
-    </w:p>
-    <w:p>
-      <w:pPr>
-        <w:rPr>
-          <w:rFonts w:ascii="Times New Roman" w:hAnsi="Times New Roman" w:cs="Times New Roman"/>
-        </w:rPr>
-      </w:pPr>
-      <w:r>
-        <w:rPr>
-          <w:rFonts w:ascii="Times New Roman" w:hAnsi="Times New Roman" w:cs="Times New Roman"/>
-        </w:rPr>
-        <w:t xml:space="preserve">You can set the configuration of the algorithm in </w:t>
-      </w:r>
-      <w:r>
-        <w:rPr>
-          <w:rFonts w:ascii="Times New Roman" w:hAnsi="Times New Roman" w:cs="Times New Roman"/>
-        </w:rPr>
-        <w:t xml:space="preserve">` </w:t>
-      </w:r>
-      <w:r>
-        <w:rPr>
-          <w:rFonts w:ascii="Times New Roman" w:hAnsi="Times New Roman" w:cs="Times New Roman"/>
-        </w:rPr>
-        <w:t>policy</w:t>
-      </w:r>
-      <w:r>
-        <w:rPr>
-          <w:rFonts w:ascii="Times New Roman" w:hAnsi="Times New Roman" w:cs="Times New Roman"/>
-        </w:rPr>
-        <w:t>_iteration.py `</w:t>
-      </w:r>
-      <w:r>
-        <w:rPr>
-          <w:rFonts w:ascii="Times New Roman" w:hAnsi="Times New Roman" w:cs="Times New Roman"/>
-        </w:rPr>
-        <w:t>:</w:t>
-      </w:r>
-    </w:p>
-    <w:p>
-      <w:pPr>
-        <w:rPr>
-          <w:rFonts w:ascii="Times New Roman" w:hAnsi="Times New Roman" w:cs="Times New Roman"/>
-        </w:rPr>
-      </w:pPr>
-    </w:p>
-    <w:p>
-      <w:pPr>
-        <w:jc w:val="center"/>
-        <w:rPr>
-          <w:rFonts w:ascii="Times New Roman" w:hAnsi="Times New Roman" w:cs="Times New Roman"/>
-        </w:rPr>
-      </w:pPr>
-      <w:r>
-        <w:rPr>
-          <w:rFonts w:ascii="Times New Roman" w:hAnsi="Times New Roman" w:cs="Times New Roman"/>
-        </w:rPr>
+      </w:pPr>
+      <w:r>
         <w:drawing>
-          <wp:inline distT="0" distB="0" distL="0" distR="0" wp14:anchorId="7A2CDE5E" wp14:editId="0625EF5B">
-            <wp:extent cx="5040000" cy="210000"/>
-            <wp:effectExtent l="0" t="0" r="0" b="6350"/>
-            <wp:docPr id="4" name="Picture 4"/>
+          <wp:inline distT="0" distB="0" distL="0" distR="0" wp14:anchorId="0E6F2A24" wp14:editId="03FB925F">
+            <wp:extent cx="5040000" cy="5080250"/>
+            <wp:effectExtent l="0" t="0" r="1905" b="0"/>
+            <wp:docPr id="2" name="Picture 2" descr="A picture containing electronics, computer, circuit&#10;&#10;Description automatically generated"/>
             <wp:cNvGraphicFramePr>
               <a:graphicFrameLocks xmlns:a="http://schemas.openxmlformats.org/drawingml/2006/main" noChangeAspect="1"/>
             </wp:cNvGraphicFramePr>
@@ -1468,7 +1433,7 @@
                   <pic:spPr>
                     <a:xfrm>
                       <a:off x="0" y="0"/>
-                      <a:ext cx="5040000" cy="210000"/>
+                      <a:ext cx="5040000" cy="5080250"/>
                     </a:xfrm>
                     <a:prstGeom prst="rect">
                       <a:avLst/>
@@ -1481,53 +1446,110 @@
         </w:drawing>
       </w:r>
     </w:p>
+    <w:p/>
+    <w:p>
+      <w:pPr>
+        <w:jc w:val="both"/>
+        <w:rPr>
+          <w:b/>
+          <w:bCs/>
+          <w:lang w:val="en-US"/>
+        </w:rPr>
+      </w:pPr>
+      <w:r>
+        <w:rPr>
+          <w:b/>
+          <w:bCs/>
+        </w:rPr>
+        <w:t>2</w:t>
+      </w:r>
+      <w:r>
+        <w:rPr>
+          <w:b/>
+          <w:bCs/>
+          <w:lang w:val="en-US"/>
+        </w:rPr>
+        <w:t xml:space="preserve">) Run </w:t>
+      </w:r>
+      <w:r>
+        <w:rPr>
+          <w:b/>
+          <w:bCs/>
+        </w:rPr>
+        <w:t>policy</w:t>
+      </w:r>
+      <w:r>
+        <w:rPr>
+          <w:b/>
+          <w:bCs/>
+        </w:rPr>
+        <w:t xml:space="preserve"> iteration</w:t>
+      </w:r>
+    </w:p>
+    <w:p>
+      <w:pPr>
+        <w:jc w:val="both"/>
+      </w:pPr>
+      <w:r>
+        <w:rPr>
+          <w:lang w:val="en-US"/>
+        </w:rPr>
+        <w:t>Command:</w:t>
+      </w:r>
+    </w:p>
     <w:p>
       <w:pPr>
         <w:jc w:val="center"/>
         <w:rPr>
-          <w:rFonts w:ascii="Times New Roman" w:hAnsi="Times New Roman" w:cs="Times New Roman"/>
-        </w:rPr>
-      </w:pPr>
+          <w:shd w:val="pct15" w:color="auto" w:fill="FFFFFF"/>
+          <w:lang w:val="en-US"/>
+        </w:rPr>
+      </w:pPr>
+      <w:r>
+        <w:rPr>
+          <w:shd w:val="pct15" w:color="auto" w:fill="FFFFFF"/>
+        </w:rPr>
+        <w:t>python policy_iteration.py</w:t>
+      </w:r>
     </w:p>
     <w:p>
       <w:pPr>
         <w:jc w:val="both"/>
         <w:rPr>
-          <w:rFonts w:ascii="Times New Roman" w:hAnsi="Times New Roman" w:cs="Times New Roman"/>
-        </w:rPr>
-      </w:pPr>
-      <w:r>
-        <w:rPr>
-          <w:rFonts w:ascii="Times New Roman" w:hAnsi="Times New Roman" w:cs="Times New Roman"/>
-        </w:rPr>
-        <w:t>Output example:</w:t>
-      </w:r>
-    </w:p>
-    <w:p>
-      <w:pPr>
-        <w:jc w:val="both"/>
-        <w:rPr>
-          <w:rFonts w:ascii="Times New Roman" w:hAnsi="Times New Roman" w:cs="Times New Roman"/>
-        </w:rPr>
-      </w:pPr>
-    </w:p>
-    <w:p>
-      <w:pPr>
-        <w:jc w:val="both"/>
-        <w:rPr>
-          <w:rFonts w:ascii="Times New Roman" w:hAnsi="Times New Roman" w:cs="Times New Roman"/>
-        </w:rPr>
-      </w:pPr>
-      <w:r>
-        <w:rPr>
-          <w:rFonts w:ascii="Times New Roman" w:hAnsi="Times New Roman" w:cs="Times New Roman"/>
-        </w:rPr>
-        <w:lastRenderedPageBreak/>
+          <w:b/>
+          <w:bCs/>
+          <w:lang w:val="en-US"/>
+        </w:rPr>
+      </w:pPr>
+    </w:p>
+    <w:p>
+      <w:r>
+        <w:t xml:space="preserve">You can set the configuration of the algorithm in </w:t>
+      </w:r>
+      <w:r>
+        <w:t xml:space="preserve">` </w:t>
+      </w:r>
+      <w:r>
+        <w:t>policy</w:t>
+      </w:r>
+      <w:r>
+        <w:t>_iteration.py `</w:t>
+      </w:r>
+      <w:r>
+        <w:t>:</w:t>
+      </w:r>
+    </w:p>
+    <w:p/>
+    <w:p>
+      <w:pPr>
+        <w:jc w:val="center"/>
+      </w:pPr>
+      <w:r>
         <w:drawing>
-          <wp:inline distT="0" distB="0" distL="0" distR="0" wp14:anchorId="6CD7D75B" wp14:editId="144E2FF0">
-            <wp:extent cx="5486400" cy="7242175"/>
+          <wp:inline distT="0" distB="0" distL="0" distR="0" wp14:anchorId="2B596E52" wp14:editId="3F366007">
+            <wp:extent cx="3600000" cy="372917"/>
             <wp:effectExtent l="0" t="0" r="0" b="0"/>
-            <wp:docPr id="5" name="Picture 5" descr="A picture containing electronics, computer, circuit&#10;&#10;Description automatically generated"/>
+            <wp:docPr id="1" name="Picture 1"/>
             <wp:cNvGraphicFramePr>
               <a:graphicFrameLocks xmlns:a="http://schemas.openxmlformats.org/drawingml/2006/main" noChangeAspect="1"/>
             </wp:cNvGraphicFramePr>
@@ -1547,7 +1569,7 @@
                   <pic:spPr>
                     <a:xfrm>
                       <a:off x="0" y="0"/>
-                      <a:ext cx="5486400" cy="7242175"/>
+                      <a:ext cx="3600000" cy="372917"/>
                     </a:xfrm>
                     <a:prstGeom prst="rect">
                       <a:avLst/>
@@ -1562,8 +1584,307 @@
     </w:p>
     <w:p>
       <w:pPr>
-        <w:rPr>
-          <w:rFonts w:ascii="Times New Roman" w:hAnsi="Times New Roman" w:cs="Times New Roman"/>
+        <w:jc w:val="both"/>
+      </w:pPr>
+      <w:r>
+        <w:rPr>
+          <w:lang w:val="en-US"/>
+        </w:rPr>
+        <w:lastRenderedPageBreak/>
+        <w:t>Output example:</w:t>
+      </w:r>
+    </w:p>
+    <w:p>
+      <w:pPr>
+        <w:jc w:val="both"/>
+      </w:pPr>
+    </w:p>
+    <w:p>
+      <w:pPr>
+        <w:jc w:val="center"/>
+        <w:rPr>
+          <w:b/>
+          <w:bCs/>
+        </w:rPr>
+      </w:pPr>
+      <w:r>
+        <w:drawing>
+          <wp:inline distT="0" distB="0" distL="0" distR="0" wp14:anchorId="6CD7D75B" wp14:editId="59BE2A02">
+            <wp:extent cx="5040000" cy="6652917"/>
+            <wp:effectExtent l="0" t="0" r="1905" b="1905"/>
+            <wp:docPr id="5" name="Picture 5" descr="A picture containing electronics, computer, circuit&#10;&#10;Description automatically generated"/>
+            <wp:cNvGraphicFramePr>
+              <a:graphicFrameLocks xmlns:a="http://schemas.openxmlformats.org/drawingml/2006/main" noChangeAspect="1"/>
+            </wp:cNvGraphicFramePr>
+            <a:graphic xmlns:a="http://schemas.openxmlformats.org/drawingml/2006/main">
+              <a:graphicData uri="http://schemas.openxmlformats.org/drawingml/2006/picture">
+                <pic:pic xmlns:pic="http://schemas.openxmlformats.org/drawingml/2006/picture">
+                  <pic:nvPicPr>
+                    <pic:cNvPr id="1" name=""/>
+                    <pic:cNvPicPr/>
+                  </pic:nvPicPr>
+                  <pic:blipFill>
+                    <a:blip r:embed="rId8"/>
+                    <a:stretch>
+                      <a:fillRect/>
+                    </a:stretch>
+                  </pic:blipFill>
+                  <pic:spPr>
+                    <a:xfrm>
+                      <a:off x="0" y="0"/>
+                      <a:ext cx="5040000" cy="6652917"/>
+                    </a:xfrm>
+                    <a:prstGeom prst="rect">
+                      <a:avLst/>
+                    </a:prstGeom>
+                  </pic:spPr>
+                </pic:pic>
+              </a:graphicData>
+            </a:graphic>
+          </wp:inline>
+        </w:drawing>
+      </w:r>
+    </w:p>
+    <w:p>
+      <w:pPr>
+        <w:jc w:val="both"/>
+        <w:rPr>
+          <w:b/>
+          <w:bCs/>
+        </w:rPr>
+      </w:pPr>
+    </w:p>
+    <w:p>
+      <w:pPr>
+        <w:jc w:val="both"/>
+        <w:rPr>
+          <w:lang w:val="en-US"/>
+        </w:rPr>
+      </w:pPr>
+      <w:r>
+        <w:rPr>
+          <w:b/>
+          <w:bCs/>
+        </w:rPr>
+        <w:t>3</w:t>
+      </w:r>
+      <w:r>
+        <w:rPr>
+          <w:rFonts w:hint="eastAsia"/>
+          <w:b/>
+          <w:bCs/>
+        </w:rPr>
+        <w:t>)</w:t>
+      </w:r>
+      <w:r>
+        <w:rPr>
+          <w:b/>
+          <w:bCs/>
+        </w:rPr>
+        <w:t xml:space="preserve"> </w:t>
+      </w:r>
+      <w:r>
+        <w:rPr>
+          <w:b/>
+          <w:bCs/>
+        </w:rPr>
+        <w:t>Run</w:t>
+      </w:r>
+      <w:r>
+        <w:rPr>
+          <w:b/>
+          <w:bCs/>
+          <w:lang w:val="en-US"/>
+        </w:rPr>
+        <w:t xml:space="preserve"> </w:t>
+      </w:r>
+      <w:r>
+        <w:rPr>
+          <w:b/>
+          <w:bCs/>
+        </w:rPr>
+        <w:t>policy iteration</w:t>
+      </w:r>
+      <w:r>
+        <w:rPr>
+          <w:b/>
+          <w:bCs/>
+        </w:rPr>
+        <w:t xml:space="preserve"> based on linear equations solving</w:t>
+      </w:r>
+    </w:p>
+    <w:p>
+      <w:pPr>
+        <w:jc w:val="both"/>
+      </w:pPr>
+      <w:r>
+        <w:rPr>
+          <w:lang w:val="en-US"/>
+        </w:rPr>
+        <w:t>Command:</w:t>
+      </w:r>
+    </w:p>
+    <w:p>
+      <w:pPr>
+        <w:jc w:val="center"/>
+        <w:rPr>
+          <w:shd w:val="pct15" w:color="auto" w:fill="FFFFFF"/>
+          <w:lang w:val="en-US"/>
+        </w:rPr>
+      </w:pPr>
+      <w:r>
+        <w:rPr>
+          <w:shd w:val="pct15" w:color="auto" w:fill="FFFFFF"/>
+        </w:rPr>
+        <w:t>python policy_iteration</w:t>
+      </w:r>
+      <w:r>
+        <w:rPr>
+          <w:shd w:val="pct15" w:color="auto" w:fill="FFFFFF"/>
+        </w:rPr>
+        <w:t>_linear</w:t>
+      </w:r>
+      <w:r>
+        <w:rPr>
+          <w:shd w:val="pct15" w:color="auto" w:fill="FFFFFF"/>
+        </w:rPr>
+        <w:t>.py</w:t>
+      </w:r>
+    </w:p>
+    <w:p>
+      <w:pPr>
+        <w:jc w:val="both"/>
+        <w:rPr>
+          <w:b/>
+          <w:bCs/>
+          <w:lang w:val="en-US"/>
+        </w:rPr>
+      </w:pPr>
+    </w:p>
+    <w:p>
+      <w:r>
+        <w:t>You can set the configuration of the algorithm in ` policy_iteration.py `:</w:t>
+      </w:r>
+    </w:p>
+    <w:p/>
+    <w:p>
+      <w:pPr>
+        <w:jc w:val="center"/>
+      </w:pPr>
+      <w:r>
+        <w:drawing>
+          <wp:inline distT="0" distB="0" distL="0" distR="0" wp14:anchorId="0AA4D363" wp14:editId="386F2A9A">
+            <wp:extent cx="3600000" cy="350000"/>
+            <wp:effectExtent l="0" t="0" r="0" b="5715"/>
+            <wp:docPr id="30" name="Picture 30"/>
+            <wp:cNvGraphicFramePr>
+              <a:graphicFrameLocks xmlns:a="http://schemas.openxmlformats.org/drawingml/2006/main" noChangeAspect="1"/>
+            </wp:cNvGraphicFramePr>
+            <a:graphic xmlns:a="http://schemas.openxmlformats.org/drawingml/2006/main">
+              <a:graphicData uri="http://schemas.openxmlformats.org/drawingml/2006/picture">
+                <pic:pic xmlns:pic="http://schemas.openxmlformats.org/drawingml/2006/picture">
+                  <pic:nvPicPr>
+                    <pic:cNvPr id="1" name=""/>
+                    <pic:cNvPicPr/>
+                  </pic:nvPicPr>
+                  <pic:blipFill>
+                    <a:blip r:embed="rId9"/>
+                    <a:stretch>
+                      <a:fillRect/>
+                    </a:stretch>
+                  </pic:blipFill>
+                  <pic:spPr>
+                    <a:xfrm>
+                      <a:off x="0" y="0"/>
+                      <a:ext cx="3600000" cy="350000"/>
+                    </a:xfrm>
+                    <a:prstGeom prst="rect">
+                      <a:avLst/>
+                    </a:prstGeom>
+                  </pic:spPr>
+                </pic:pic>
+              </a:graphicData>
+            </a:graphic>
+          </wp:inline>
+        </w:drawing>
+      </w:r>
+    </w:p>
+    <w:p>
+      <w:pPr>
+        <w:jc w:val="center"/>
+      </w:pPr>
+    </w:p>
+    <w:p>
+      <w:pPr>
+        <w:jc w:val="both"/>
+      </w:pPr>
+      <w:r>
+        <w:rPr>
+          <w:lang w:val="en-US"/>
+        </w:rPr>
+        <w:t>Output example:</w:t>
+      </w:r>
+    </w:p>
+    <w:p>
+      <w:pPr>
+        <w:jc w:val="both"/>
+        <w:rPr>
+          <w:lang w:val="en-US"/>
+        </w:rPr>
+      </w:pPr>
+    </w:p>
+    <w:p>
+      <w:pPr>
+        <w:jc w:val="center"/>
+        <w:rPr>
+          <w:lang w:val="en-US"/>
+        </w:rPr>
+      </w:pPr>
+      <w:r>
+        <w:rPr>
+          <w:lang w:val="en-US"/>
+        </w:rPr>
+        <w:drawing>
+          <wp:inline distT="0" distB="0" distL="0" distR="0" wp14:anchorId="6C1FBFE1" wp14:editId="30463E9B">
+            <wp:extent cx="4680000" cy="6848834"/>
+            <wp:effectExtent l="0" t="0" r="0" b="0"/>
+            <wp:docPr id="28" name="Picture 28" descr="A screenshot of a cell phone&#10;&#10;Description automatically generated"/>
+            <wp:cNvGraphicFramePr>
+              <a:graphicFrameLocks xmlns:a="http://schemas.openxmlformats.org/drawingml/2006/main" noChangeAspect="1"/>
+            </wp:cNvGraphicFramePr>
+            <a:graphic xmlns:a="http://schemas.openxmlformats.org/drawingml/2006/main">
+              <a:graphicData uri="http://schemas.openxmlformats.org/drawingml/2006/picture">
+                <pic:pic xmlns:pic="http://schemas.openxmlformats.org/drawingml/2006/picture">
+                  <pic:nvPicPr>
+                    <pic:cNvPr id="1" name=""/>
+                    <pic:cNvPicPr/>
+                  </pic:nvPicPr>
+                  <pic:blipFill>
+                    <a:blip r:embed="rId10"/>
+                    <a:stretch>
+                      <a:fillRect/>
+                    </a:stretch>
+                  </pic:blipFill>
+                  <pic:spPr>
+                    <a:xfrm>
+                      <a:off x="0" y="0"/>
+                      <a:ext cx="4680000" cy="6848834"/>
+                    </a:xfrm>
+                    <a:prstGeom prst="rect">
+                      <a:avLst/>
+                    </a:prstGeom>
+                  </pic:spPr>
+                </pic:pic>
+              </a:graphicData>
+            </a:graphic>
+          </wp:inline>
+        </w:drawing>
+      </w:r>
+    </w:p>
+    <w:p>
+      <w:pPr>
+        <w:jc w:val="both"/>
+        <w:rPr>
           <w:b/>
           <w:bCs/>
           <w:sz w:val="28"/>
@@ -1573,56 +1894,60 @@
     </w:p>
     <w:p>
       <w:pPr>
-        <w:rPr>
-          <w:rFonts w:ascii="Times New Roman" w:hAnsi="Times New Roman" w:cs="Times New Roman"/>
+        <w:jc w:val="both"/>
+        <w:rPr>
+          <w:lang w:val="en-US"/>
+        </w:rPr>
+      </w:pPr>
+      <w:r>
+        <w:rPr>
           <w:b/>
           <w:bCs/>
           <w:sz w:val="28"/>
           <w:szCs w:val="28"/>
         </w:rPr>
-      </w:pPr>
-      <w:r>
-        <w:rPr>
-          <w:rFonts w:ascii="Times New Roman" w:hAnsi="Times New Roman" w:cs="Times New Roman"/>
+        <w:lastRenderedPageBreak/>
+        <w:t xml:space="preserve">4. </w:t>
+      </w:r>
+      <w:r>
+        <w:rPr>
           <w:b/>
           <w:bCs/>
           <w:sz w:val="28"/>
           <w:szCs w:val="28"/>
         </w:rPr>
-        <w:t xml:space="preserve">4. </w:t>
-      </w:r>
-      <w:r>
-        <w:rPr>
-          <w:rFonts w:ascii="Times New Roman" w:hAnsi="Times New Roman" w:cs="Times New Roman"/>
+        <w:t>Experiments</w:t>
+      </w:r>
+      <w:r>
+        <w:rPr>
           <w:b/>
           <w:bCs/>
           <w:sz w:val="28"/>
           <w:szCs w:val="28"/>
         </w:rPr>
-        <w:t>Experiments</w:t>
-      </w:r>
-      <w:r>
-        <w:rPr>
-          <w:rFonts w:ascii="Times New Roman" w:hAnsi="Times New Roman" w:cs="Times New Roman"/>
+        <w:t xml:space="preserve"> (Runtime)</w:t>
+      </w:r>
+    </w:p>
+    <w:p>
+      <w:pPr>
+        <w:rPr>
           <w:b/>
           <w:bCs/>
           <w:sz w:val="28"/>
           <w:szCs w:val="28"/>
         </w:rPr>
-        <w:t xml:space="preserve"> (Runtime)</w:t>
-      </w:r>
-    </w:p>
-    <w:p>
-      <w:pPr>
-        <w:rPr>
-          <w:rFonts w:ascii="Times New Roman" w:hAnsi="Times New Roman" w:cs="Times New Roman"/>
-          <w:b/>
-          <w:bCs/>
-        </w:rPr>
-      </w:pPr>
-      <w:r>
-        <w:rPr>
-          <w:rFonts w:ascii="Times New Roman" w:hAnsi="Times New Roman" w:cs="Times New Roman"/>
+      </w:pPr>
+    </w:p>
+    <w:p>
+      <w:pPr>
+        <w:rPr>
+          <w:b/>
+          <w:bCs/>
+          <w:color w:val="548DD4" w:themeColor="text2" w:themeTint="99"/>
+        </w:rPr>
+      </w:pPr>
+      <w:r>
+        <w:rPr>
           <w:b/>
           <w:bCs/>
         </w:rPr>
@@ -1630,41 +1955,408 @@
       </w:r>
       <w:r>
         <w:rPr>
-          <w:rFonts w:ascii="Times New Roman" w:hAnsi="Times New Roman" w:cs="Times New Roman"/>
-          <w:b/>
-          <w:bCs/>
-        </w:rPr>
-        <w:t>Compare d</w:t>
-      </w:r>
-      <w:r>
-        <w:rPr>
-          <w:rFonts w:ascii="Times New Roman" w:hAnsi="Times New Roman" w:cs="Times New Roman"/>
-          <w:b/>
-          <w:bCs/>
-        </w:rPr>
-        <w:t>ifferent inputs</w:t>
-      </w:r>
-    </w:p>
-    <w:p>
-      <w:pPr>
-        <w:rPr>
-          <w:rFonts w:ascii="Times New Roman" w:hAnsi="Times New Roman" w:cs="Times New Roman"/>
-          <w:b/>
-          <w:bCs/>
-        </w:rPr>
-      </w:pPr>
-    </w:p>
-    <w:p>
-      <w:pPr>
-        <w:rPr>
-          <w:rFonts w:ascii="Times New Roman" w:hAnsi="Times New Roman" w:cs="Times New Roman"/>
-          <w:b/>
-          <w:bCs/>
-        </w:rPr>
-      </w:pPr>
-      <w:r>
-        <w:rPr>
-          <w:rFonts w:ascii="Times New Roman" w:hAnsi="Times New Roman" w:cs="Times New Roman"/>
+          <w:b/>
+          <w:bCs/>
+          <w:color w:val="548DD4" w:themeColor="text2" w:themeTint="99"/>
+        </w:rPr>
+        <w:t>V</w:t>
+      </w:r>
+      <w:r>
+        <w:rPr>
+          <w:rFonts w:hint="eastAsia"/>
+          <w:b/>
+          <w:bCs/>
+          <w:color w:val="548DD4" w:themeColor="text2" w:themeTint="99"/>
+        </w:rPr>
+        <w:t>alue</w:t>
+      </w:r>
+      <w:r>
+        <w:rPr>
+          <w:b/>
+          <w:bCs/>
+          <w:color w:val="548DD4" w:themeColor="text2" w:themeTint="99"/>
+        </w:rPr>
+        <w:t xml:space="preserve"> Iteration</w:t>
+      </w:r>
+      <w:r>
+        <w:rPr>
+          <w:b/>
+          <w:bCs/>
+        </w:rPr>
+        <w:t xml:space="preserve"> vs. </w:t>
+      </w:r>
+      <w:r>
+        <w:rPr>
+          <w:b/>
+          <w:bCs/>
+          <w:color w:val="548DD4" w:themeColor="text2" w:themeTint="99"/>
+        </w:rPr>
+        <w:t>Policy Iteration</w:t>
+      </w:r>
+      <w:r>
+        <w:rPr>
+          <w:b/>
+          <w:bCs/>
+        </w:rPr>
+        <w:t xml:space="preserve"> vs. </w:t>
+      </w:r>
+      <w:r>
+        <w:rPr>
+          <w:b/>
+          <w:bCs/>
+          <w:color w:val="548DD4" w:themeColor="text2" w:themeTint="99"/>
+        </w:rPr>
+        <w:t>P</w:t>
+      </w:r>
+      <w:r>
+        <w:rPr>
+          <w:b/>
+          <w:bCs/>
+          <w:color w:val="548DD4" w:themeColor="text2" w:themeTint="99"/>
+        </w:rPr>
+        <w:t xml:space="preserve">olicy </w:t>
+      </w:r>
+      <w:r>
+        <w:rPr>
+          <w:b/>
+          <w:bCs/>
+          <w:color w:val="548DD4" w:themeColor="text2" w:themeTint="99"/>
+        </w:rPr>
+        <w:t>I</w:t>
+      </w:r>
+      <w:r>
+        <w:rPr>
+          <w:b/>
+          <w:bCs/>
+          <w:color w:val="548DD4" w:themeColor="text2" w:themeTint="99"/>
+        </w:rPr>
+        <w:t xml:space="preserve">teration based on </w:t>
+      </w:r>
+      <w:r>
+        <w:rPr>
+          <w:b/>
+          <w:bCs/>
+          <w:color w:val="548DD4" w:themeColor="text2" w:themeTint="99"/>
+        </w:rPr>
+        <w:t>L</w:t>
+      </w:r>
+      <w:r>
+        <w:rPr>
+          <w:b/>
+          <w:bCs/>
+          <w:color w:val="548DD4" w:themeColor="text2" w:themeTint="99"/>
+        </w:rPr>
+        <w:t xml:space="preserve">inear </w:t>
+      </w:r>
+      <w:r>
+        <w:rPr>
+          <w:b/>
+          <w:bCs/>
+          <w:color w:val="548DD4" w:themeColor="text2" w:themeTint="99"/>
+        </w:rPr>
+        <w:t>E</w:t>
+      </w:r>
+      <w:r>
+        <w:rPr>
+          <w:b/>
+          <w:bCs/>
+          <w:color w:val="548DD4" w:themeColor="text2" w:themeTint="99"/>
+        </w:rPr>
+        <w:t>quations</w:t>
+      </w:r>
+      <w:r>
+        <w:rPr>
+          <w:b/>
+          <w:bCs/>
+          <w:color w:val="548DD4" w:themeColor="text2" w:themeTint="99"/>
+        </w:rPr>
+        <w:t xml:space="preserve"> S</w:t>
+      </w:r>
+      <w:r>
+        <w:rPr>
+          <w:b/>
+          <w:bCs/>
+          <w:color w:val="548DD4" w:themeColor="text2" w:themeTint="99"/>
+        </w:rPr>
+        <w:t>olving</w:t>
+      </w:r>
+    </w:p>
+    <w:p>
+      <w:pPr>
+        <w:rPr>
+          <w:b/>
+          <w:bCs/>
+        </w:rPr>
+      </w:pPr>
+    </w:p>
+    <w:p>
+      <w:pPr>
+        <w:jc w:val="center"/>
+        <w:rPr>
+          <w:b/>
+          <w:bCs/>
+        </w:rPr>
+      </w:pPr>
+      <w:r>
+        <w:rPr>
+          <w:b/>
+          <w:bCs/>
+        </w:rPr>
+        <w:drawing>
+          <wp:inline distT="0" distB="0" distL="0" distR="0" wp14:anchorId="7D5C9C85" wp14:editId="0260087E">
+            <wp:extent cx="3600000" cy="1914583"/>
+            <wp:effectExtent l="0" t="0" r="0" b="3175"/>
+            <wp:docPr id="21" name="Picture 21" descr="A screenshot of a cell phone&#10;&#10;Description automatically generated"/>
+            <wp:cNvGraphicFramePr>
+              <a:graphicFrameLocks xmlns:a="http://schemas.openxmlformats.org/drawingml/2006/main" noChangeAspect="1"/>
+            </wp:cNvGraphicFramePr>
+            <a:graphic xmlns:a="http://schemas.openxmlformats.org/drawingml/2006/main">
+              <a:graphicData uri="http://schemas.openxmlformats.org/drawingml/2006/picture">
+                <pic:pic xmlns:pic="http://schemas.openxmlformats.org/drawingml/2006/picture">
+                  <pic:nvPicPr>
+                    <pic:cNvPr id="1" name=""/>
+                    <pic:cNvPicPr/>
+                  </pic:nvPicPr>
+                  <pic:blipFill>
+                    <a:blip r:embed="rId11"/>
+                    <a:stretch>
+                      <a:fillRect/>
+                    </a:stretch>
+                  </pic:blipFill>
+                  <pic:spPr>
+                    <a:xfrm>
+                      <a:off x="0" y="0"/>
+                      <a:ext cx="3600000" cy="1914583"/>
+                    </a:xfrm>
+                    <a:prstGeom prst="rect">
+                      <a:avLst/>
+                    </a:prstGeom>
+                  </pic:spPr>
+                </pic:pic>
+              </a:graphicData>
+            </a:graphic>
+          </wp:inline>
+        </w:drawing>
+      </w:r>
+    </w:p>
+    <w:p>
+      <w:pPr>
+        <w:jc w:val="center"/>
+        <w:rPr>
+          <w:b/>
+          <w:bCs/>
+        </w:rPr>
+      </w:pPr>
+    </w:p>
+    <w:p>
+      <w:pPr>
+        <w:jc w:val="center"/>
+        <w:rPr>
+          <w:b/>
+          <w:bCs/>
+        </w:rPr>
+      </w:pPr>
+      <w:r>
+        <w:rPr>
+          <w:b/>
+          <w:bCs/>
+        </w:rPr>
+        <w:drawing>
+          <wp:inline distT="0" distB="0" distL="0" distR="0" wp14:anchorId="1D9E91BC" wp14:editId="79B9DCC0">
+            <wp:extent cx="2736000" cy="1864217"/>
+            <wp:effectExtent l="0" t="0" r="0" b="3175"/>
+            <wp:docPr id="22" name="Picture 22" descr="A close up of a logo&#10;&#10;Description automatically generated"/>
+            <wp:cNvGraphicFramePr>
+              <a:graphicFrameLocks xmlns:a="http://schemas.openxmlformats.org/drawingml/2006/main" noChangeAspect="1"/>
+            </wp:cNvGraphicFramePr>
+            <a:graphic xmlns:a="http://schemas.openxmlformats.org/drawingml/2006/main">
+              <a:graphicData uri="http://schemas.openxmlformats.org/drawingml/2006/picture">
+                <pic:pic xmlns:pic="http://schemas.openxmlformats.org/drawingml/2006/picture">
+                  <pic:nvPicPr>
+                    <pic:cNvPr id="1" name=""/>
+                    <pic:cNvPicPr/>
+                  </pic:nvPicPr>
+                  <pic:blipFill>
+                    <a:blip r:embed="rId12"/>
+                    <a:stretch>
+                      <a:fillRect/>
+                    </a:stretch>
+                  </pic:blipFill>
+                  <pic:spPr>
+                    <a:xfrm>
+                      <a:off x="0" y="0"/>
+                      <a:ext cx="2736000" cy="1864217"/>
+                    </a:xfrm>
+                    <a:prstGeom prst="rect">
+                      <a:avLst/>
+                    </a:prstGeom>
+                  </pic:spPr>
+                </pic:pic>
+              </a:graphicData>
+            </a:graphic>
+          </wp:inline>
+        </w:drawing>
+      </w:r>
+      <w:r>
+        <w:rPr>
+          <w:b/>
+          <w:bCs/>
+        </w:rPr>
+        <w:drawing>
+          <wp:inline distT="0" distB="0" distL="0" distR="0" wp14:anchorId="14911FAE" wp14:editId="593E4BC3">
+            <wp:extent cx="2736000" cy="1879417"/>
+            <wp:effectExtent l="0" t="0" r="0" b="635"/>
+            <wp:docPr id="23" name="Picture 23" descr="A screenshot of a cell phone&#10;&#10;Description automatically generated"/>
+            <wp:cNvGraphicFramePr>
+              <a:graphicFrameLocks xmlns:a="http://schemas.openxmlformats.org/drawingml/2006/main" noChangeAspect="1"/>
+            </wp:cNvGraphicFramePr>
+            <a:graphic xmlns:a="http://schemas.openxmlformats.org/drawingml/2006/main">
+              <a:graphicData uri="http://schemas.openxmlformats.org/drawingml/2006/picture">
+                <pic:pic xmlns:pic="http://schemas.openxmlformats.org/drawingml/2006/picture">
+                  <pic:nvPicPr>
+                    <pic:cNvPr id="1" name=""/>
+                    <pic:cNvPicPr/>
+                  </pic:nvPicPr>
+                  <pic:blipFill>
+                    <a:blip r:embed="rId13"/>
+                    <a:stretch>
+                      <a:fillRect/>
+                    </a:stretch>
+                  </pic:blipFill>
+                  <pic:spPr>
+                    <a:xfrm>
+                      <a:off x="0" y="0"/>
+                      <a:ext cx="2736000" cy="1879417"/>
+                    </a:xfrm>
+                    <a:prstGeom prst="rect">
+                      <a:avLst/>
+                    </a:prstGeom>
+                  </pic:spPr>
+                </pic:pic>
+              </a:graphicData>
+            </a:graphic>
+          </wp:inline>
+        </w:drawing>
+      </w:r>
+    </w:p>
+    <w:p>
+      <w:pPr>
+        <w:jc w:val="both"/>
+        <w:rPr>
+          <w:b/>
+          <w:bCs/>
+          <w:lang w:val="en-US"/>
+        </w:rPr>
+      </w:pPr>
+    </w:p>
+    <w:p>
+      <w:pPr>
+        <w:jc w:val="both"/>
+        <w:rPr>
+          <w:b/>
+          <w:bCs/>
+          <w:lang w:val="en-US"/>
+        </w:rPr>
+      </w:pPr>
+      <w:r>
+        <w:rPr>
+          <w:b/>
+          <w:bCs/>
+          <w:lang w:val="en-US"/>
+        </w:rPr>
+        <w:t>Conclu</w:t>
+      </w:r>
+      <w:r>
+        <w:rPr>
+          <w:b/>
+          <w:bCs/>
+          <w:lang w:val="en-US"/>
+        </w:rPr>
+        <w:t>s</w:t>
+      </w:r>
+      <w:r>
+        <w:rPr>
+          <w:b/>
+          <w:bCs/>
+          <w:lang w:val="en-US"/>
+        </w:rPr>
+        <w:t>ion:</w:t>
+      </w:r>
+      <w:r>
+        <w:rPr>
+          <w:b/>
+          <w:bCs/>
+          <w:lang w:val="en-US"/>
+        </w:rPr>
+        <w:t xml:space="preserve"> </w:t>
+      </w:r>
+    </w:p>
+    <w:p>
+      <w:pPr>
+        <w:jc w:val="both"/>
+        <w:rPr>
+          <w:b/>
+          <w:bCs/>
+          <w:lang w:val="en-US"/>
+        </w:rPr>
+      </w:pPr>
+      <w:r>
+        <w:rPr>
+          <w:b/>
+          <w:bCs/>
+          <w:lang w:val="en-US"/>
+        </w:rPr>
+        <w:t xml:space="preserve">In value iteration, the algorithm needs to check all of the possible actions. </w:t>
+      </w:r>
+      <w:r>
+        <w:rPr>
+          <w:b/>
+          <w:bCs/>
+          <w:lang w:val="en-US"/>
+        </w:rPr>
+        <w:t>In</w:t>
+      </w:r>
+      <w:r>
+        <w:rPr>
+          <w:b/>
+          <w:bCs/>
+          <w:lang w:val="en-US"/>
+        </w:rPr>
+        <w:t xml:space="preserve"> policy iteration, the algorithm only needs to check one fixed action. Therefore, </w:t>
+      </w:r>
+      <w:r>
+        <w:rPr>
+          <w:b/>
+          <w:bCs/>
+          <w:lang w:val="en-US"/>
+        </w:rPr>
+        <w:t>policy iteration</w:t>
+      </w:r>
+    </w:p>
+    <w:p>
+      <w:pPr>
+        <w:rPr>
+          <w:lang w:val="en-US"/>
+        </w:rPr>
+      </w:pPr>
+    </w:p>
+    <w:p>
+      <w:pPr>
+        <w:rPr>
+          <w:b/>
+          <w:bCs/>
+        </w:rPr>
+      </w:pPr>
+    </w:p>
+    <w:p>
+      <w:pPr>
+        <w:rPr>
+          <w:b/>
+          <w:bCs/>
+        </w:rPr>
+      </w:pPr>
+      <w:r>
+        <w:rPr>
           <w:b/>
           <w:bCs/>
         </w:rPr>
@@ -1672,7 +2364,6 @@
       </w:r>
       <w:r>
         <w:rPr>
-          <w:rFonts w:ascii="Times New Roman" w:hAnsi="Times New Roman" w:cs="Times New Roman"/>
           <w:b/>
           <w:bCs/>
         </w:rPr>
@@ -1680,7 +2371,6 @@
       </w:r>
       <w:r>
         <w:rPr>
-          <w:rFonts w:ascii="Times New Roman" w:hAnsi="Times New Roman" w:cs="Times New Roman"/>
           <w:b/>
           <w:bCs/>
         </w:rPr>
@@ -1690,58 +2380,475 @@
     <w:p>
       <w:pPr>
         <w:rPr>
-          <w:rFonts w:ascii="Times New Roman" w:hAnsi="Times New Roman" w:cs="Times New Roman"/>
-          <w:b/>
-          <w:bCs/>
-        </w:rPr>
-      </w:pPr>
-      <w:r>
-        <w:rPr>
-          <w:rFonts w:ascii="Times New Roman" w:hAnsi="Times New Roman" w:cs="Times New Roman"/>
+          <w:b/>
+          <w:bCs/>
+        </w:rPr>
+      </w:pPr>
+    </w:p>
+    <w:p>
+      <w:pPr>
+        <w:jc w:val="center"/>
+        <w:rPr>
+          <w:b/>
+          <w:bCs/>
+        </w:rPr>
+      </w:pPr>
+      <w:r>
+        <w:rPr>
           <w:b/>
           <w:bCs/>
         </w:rPr>
         <w:lastRenderedPageBreak/>
+        <w:drawing>
+          <wp:inline distT="0" distB="0" distL="0" distR="0" wp14:anchorId="687C4450" wp14:editId="5CD67A11">
+            <wp:extent cx="4320000" cy="1932500"/>
+            <wp:effectExtent l="0" t="0" r="0" b="0"/>
+            <wp:docPr id="15" name="Picture 15" descr="A screenshot of a cell phone&#10;&#10;Description automatically generated"/>
+            <wp:cNvGraphicFramePr>
+              <a:graphicFrameLocks xmlns:a="http://schemas.openxmlformats.org/drawingml/2006/main" noChangeAspect="1"/>
+            </wp:cNvGraphicFramePr>
+            <a:graphic xmlns:a="http://schemas.openxmlformats.org/drawingml/2006/main">
+              <a:graphicData uri="http://schemas.openxmlformats.org/drawingml/2006/picture">
+                <pic:pic xmlns:pic="http://schemas.openxmlformats.org/drawingml/2006/picture">
+                  <pic:nvPicPr>
+                    <pic:cNvPr id="1" name=""/>
+                    <pic:cNvPicPr/>
+                  </pic:nvPicPr>
+                  <pic:blipFill>
+                    <a:blip r:embed="rId14"/>
+                    <a:stretch>
+                      <a:fillRect/>
+                    </a:stretch>
+                  </pic:blipFill>
+                  <pic:spPr>
+                    <a:xfrm>
+                      <a:off x="0" y="0"/>
+                      <a:ext cx="4320000" cy="1932500"/>
+                    </a:xfrm>
+                    <a:prstGeom prst="rect">
+                      <a:avLst/>
+                    </a:prstGeom>
+                  </pic:spPr>
+                </pic:pic>
+              </a:graphicData>
+            </a:graphic>
+          </wp:inline>
+        </w:drawing>
+      </w:r>
+    </w:p>
+    <w:p>
+      <w:pPr>
+        <w:rPr>
+          <w:b/>
+          <w:bCs/>
+          <w:lang w:val="en-US"/>
+        </w:rPr>
+      </w:pPr>
+    </w:p>
+    <w:p>
+      <w:pPr>
+        <w:jc w:val="center"/>
+        <w:rPr>
+          <w:b/>
+          <w:bCs/>
+        </w:rPr>
+      </w:pPr>
+      <w:r>
+        <w:rPr>
+          <w:b/>
+          <w:bCs/>
+        </w:rPr>
+        <w:drawing>
+          <wp:inline distT="0" distB="0" distL="0" distR="0" wp14:anchorId="7991E748" wp14:editId="75A1D432">
+            <wp:extent cx="2736000" cy="1874350"/>
+            <wp:effectExtent l="0" t="0" r="0" b="5715"/>
+            <wp:docPr id="14" name="Picture 14" descr="A close up of a map&#10;&#10;Description automatically generated"/>
+            <wp:cNvGraphicFramePr>
+              <a:graphicFrameLocks xmlns:a="http://schemas.openxmlformats.org/drawingml/2006/main" noChangeAspect="1"/>
+            </wp:cNvGraphicFramePr>
+            <a:graphic xmlns:a="http://schemas.openxmlformats.org/drawingml/2006/main">
+              <a:graphicData uri="http://schemas.openxmlformats.org/drawingml/2006/picture">
+                <pic:pic xmlns:pic="http://schemas.openxmlformats.org/drawingml/2006/picture">
+                  <pic:nvPicPr>
+                    <pic:cNvPr id="1" name=""/>
+                    <pic:cNvPicPr/>
+                  </pic:nvPicPr>
+                  <pic:blipFill>
+                    <a:blip r:embed="rId15"/>
+                    <a:stretch>
+                      <a:fillRect/>
+                    </a:stretch>
+                  </pic:blipFill>
+                  <pic:spPr>
+                    <a:xfrm>
+                      <a:off x="0" y="0"/>
+                      <a:ext cx="2736000" cy="1874350"/>
+                    </a:xfrm>
+                    <a:prstGeom prst="rect">
+                      <a:avLst/>
+                    </a:prstGeom>
+                  </pic:spPr>
+                </pic:pic>
+              </a:graphicData>
+            </a:graphic>
+          </wp:inline>
+        </w:drawing>
+      </w:r>
+      <w:r>
+        <w:rPr>
+          <w:b/>
+          <w:bCs/>
+        </w:rPr>
+        <w:drawing>
+          <wp:inline distT="0" distB="0" distL="0" distR="0" wp14:anchorId="14DE02D4" wp14:editId="12148AC5">
+            <wp:extent cx="2736000" cy="1883850"/>
+            <wp:effectExtent l="0" t="0" r="0" b="0"/>
+            <wp:docPr id="16" name="Picture 16" descr="A close up of a map&#10;&#10;Description automatically generated"/>
+            <wp:cNvGraphicFramePr>
+              <a:graphicFrameLocks xmlns:a="http://schemas.openxmlformats.org/drawingml/2006/main" noChangeAspect="1"/>
+            </wp:cNvGraphicFramePr>
+            <a:graphic xmlns:a="http://schemas.openxmlformats.org/drawingml/2006/main">
+              <a:graphicData uri="http://schemas.openxmlformats.org/drawingml/2006/picture">
+                <pic:pic xmlns:pic="http://schemas.openxmlformats.org/drawingml/2006/picture">
+                  <pic:nvPicPr>
+                    <pic:cNvPr id="1" name=""/>
+                    <pic:cNvPicPr/>
+                  </pic:nvPicPr>
+                  <pic:blipFill>
+                    <a:blip r:embed="rId16"/>
+                    <a:stretch>
+                      <a:fillRect/>
+                    </a:stretch>
+                  </pic:blipFill>
+                  <pic:spPr>
+                    <a:xfrm>
+                      <a:off x="0" y="0"/>
+                      <a:ext cx="2736000" cy="1883850"/>
+                    </a:xfrm>
+                    <a:prstGeom prst="rect">
+                      <a:avLst/>
+                    </a:prstGeom>
+                  </pic:spPr>
+                </pic:pic>
+              </a:graphicData>
+            </a:graphic>
+          </wp:inline>
+        </w:drawing>
+      </w:r>
+    </w:p>
+    <w:p>
+      <w:pPr>
+        <w:jc w:val="center"/>
+        <w:rPr>
+          <w:b/>
+          <w:bCs/>
+        </w:rPr>
+      </w:pPr>
+    </w:p>
+    <w:p>
+      <w:pPr>
+        <w:jc w:val="both"/>
+        <w:rPr>
+          <w:b/>
+          <w:bCs/>
+          <w:lang w:val="en-US"/>
+        </w:rPr>
+      </w:pPr>
+      <w:r>
+        <w:rPr>
+          <w:b/>
+          <w:bCs/>
+          <w:lang w:val="en-US"/>
+        </w:rPr>
+        <w:t>Conclu</w:t>
+      </w:r>
+      <w:r>
+        <w:rPr>
+          <w:b/>
+          <w:bCs/>
+          <w:lang w:val="en-US"/>
+        </w:rPr>
+        <w:t>s</w:t>
+      </w:r>
+      <w:r>
+        <w:rPr>
+          <w:b/>
+          <w:bCs/>
+          <w:lang w:val="en-US"/>
+        </w:rPr>
+        <w:t>ion:</w:t>
+      </w:r>
+      <w:r>
+        <w:rPr>
+          <w:b/>
+          <w:bCs/>
+          <w:lang w:val="en-US"/>
+        </w:rPr>
+        <w:t xml:space="preserve"> </w:t>
+      </w:r>
+    </w:p>
+    <w:p>
+      <w:pPr>
+        <w:rPr>
+          <w:lang w:val="en-US"/>
+        </w:rPr>
+      </w:pPr>
+    </w:p>
+    <w:p>
+      <w:pPr>
+        <w:rPr>
+          <w:b/>
+          <w:bCs/>
+        </w:rPr>
+      </w:pPr>
+    </w:p>
+    <w:p>
+      <w:pPr>
+        <w:rPr>
+          <w:b/>
+          <w:bCs/>
+        </w:rPr>
+      </w:pPr>
+      <w:r>
+        <w:rPr>
+          <w:b/>
+          <w:bCs/>
+        </w:rPr>
         <w:t xml:space="preserve">3) </w:t>
       </w:r>
       <w:r>
         <w:rPr>
-          <w:rFonts w:ascii="Times New Roman" w:hAnsi="Times New Roman" w:cs="Times New Roman"/>
-          <w:b/>
-          <w:bCs/>
-        </w:rPr>
-        <w:t>Update the values while improving the policy</w:t>
-      </w:r>
-    </w:p>
-    <w:p>
-      <w:pPr>
-        <w:rPr>
-          <w:rFonts w:ascii="Times New Roman" w:hAnsi="Times New Roman" w:cs="Times New Roman"/>
-          <w:b/>
-          <w:bCs/>
-        </w:rPr>
-      </w:pPr>
-    </w:p>
-    <w:p>
-      <w:pPr>
-        <w:rPr>
-          <w:rFonts w:ascii="Times New Roman" w:hAnsi="Times New Roman" w:cs="Times New Roman"/>
+          <w:b/>
+          <w:bCs/>
+        </w:rPr>
+        <w:t>Improve</w:t>
+      </w:r>
+      <w:r>
+        <w:rPr>
+          <w:b/>
+          <w:bCs/>
+        </w:rPr>
+        <w:t xml:space="preserve"> the values while improving the policy</w:t>
+      </w:r>
+    </w:p>
+    <w:p>
+      <w:pPr>
+        <w:rPr>
+          <w:b/>
+          <w:bCs/>
+        </w:rPr>
+      </w:pPr>
+    </w:p>
+    <w:p>
+      <w:pPr>
+        <w:jc w:val="center"/>
+        <w:rPr>
+          <w:b/>
+          <w:bCs/>
+        </w:rPr>
+      </w:pPr>
+      <w:r>
+        <w:rPr>
+          <w:b/>
+          <w:bCs/>
+        </w:rPr>
+        <w:drawing>
+          <wp:inline distT="0" distB="0" distL="0" distR="0" wp14:anchorId="1E51D318" wp14:editId="707F57BE">
+            <wp:extent cx="4320000" cy="1848500"/>
+            <wp:effectExtent l="0" t="0" r="0" b="5715"/>
+            <wp:docPr id="24" name="Picture 24" descr="A screenshot of a cell phone&#10;&#10;Description automatically generated"/>
+            <wp:cNvGraphicFramePr>
+              <a:graphicFrameLocks xmlns:a="http://schemas.openxmlformats.org/drawingml/2006/main" noChangeAspect="1"/>
+            </wp:cNvGraphicFramePr>
+            <a:graphic xmlns:a="http://schemas.openxmlformats.org/drawingml/2006/main">
+              <a:graphicData uri="http://schemas.openxmlformats.org/drawingml/2006/picture">
+                <pic:pic xmlns:pic="http://schemas.openxmlformats.org/drawingml/2006/picture">
+                  <pic:nvPicPr>
+                    <pic:cNvPr id="1" name=""/>
+                    <pic:cNvPicPr/>
+                  </pic:nvPicPr>
+                  <pic:blipFill>
+                    <a:blip r:embed="rId17"/>
+                    <a:stretch>
+                      <a:fillRect/>
+                    </a:stretch>
+                  </pic:blipFill>
+                  <pic:spPr>
+                    <a:xfrm>
+                      <a:off x="0" y="0"/>
+                      <a:ext cx="4320000" cy="1848500"/>
+                    </a:xfrm>
+                    <a:prstGeom prst="rect">
+                      <a:avLst/>
+                    </a:prstGeom>
+                  </pic:spPr>
+                </pic:pic>
+              </a:graphicData>
+            </a:graphic>
+          </wp:inline>
+        </w:drawing>
+      </w:r>
+    </w:p>
+    <w:p>
+      <w:pPr>
+        <w:jc w:val="center"/>
+        <w:rPr>
+          <w:b/>
+          <w:bCs/>
+        </w:rPr>
+      </w:pPr>
+    </w:p>
+    <w:p>
+      <w:pPr>
+        <w:jc w:val="center"/>
+        <w:rPr>
+          <w:b/>
+          <w:bCs/>
+        </w:rPr>
+      </w:pPr>
+      <w:r>
+        <w:rPr>
+          <w:b/>
+          <w:bCs/>
+        </w:rPr>
+        <w:lastRenderedPageBreak/>
+        <w:drawing>
+          <wp:inline distT="0" distB="0" distL="0" distR="0" wp14:anchorId="2EAB0026" wp14:editId="7E88ECB1">
+            <wp:extent cx="2736000" cy="1867067"/>
+            <wp:effectExtent l="0" t="0" r="0" b="0"/>
+            <wp:docPr id="25" name="Picture 25" descr="A close up of a map&#10;&#10;Description automatically generated"/>
+            <wp:cNvGraphicFramePr>
+              <a:graphicFrameLocks xmlns:a="http://schemas.openxmlformats.org/drawingml/2006/main" noChangeAspect="1"/>
+            </wp:cNvGraphicFramePr>
+            <a:graphic xmlns:a="http://schemas.openxmlformats.org/drawingml/2006/main">
+              <a:graphicData uri="http://schemas.openxmlformats.org/drawingml/2006/picture">
+                <pic:pic xmlns:pic="http://schemas.openxmlformats.org/drawingml/2006/picture">
+                  <pic:nvPicPr>
+                    <pic:cNvPr id="1" name=""/>
+                    <pic:cNvPicPr/>
+                  </pic:nvPicPr>
+                  <pic:blipFill>
+                    <a:blip r:embed="rId18"/>
+                    <a:stretch>
+                      <a:fillRect/>
+                    </a:stretch>
+                  </pic:blipFill>
+                  <pic:spPr>
+                    <a:xfrm>
+                      <a:off x="0" y="0"/>
+                      <a:ext cx="2736000" cy="1867067"/>
+                    </a:xfrm>
+                    <a:prstGeom prst="rect">
+                      <a:avLst/>
+                    </a:prstGeom>
+                  </pic:spPr>
+                </pic:pic>
+              </a:graphicData>
+            </a:graphic>
+          </wp:inline>
+        </w:drawing>
+      </w:r>
+      <w:r>
+        <w:rPr>
+          <w:b/>
+          <w:bCs/>
+        </w:rPr>
+        <w:drawing>
+          <wp:inline distT="0" distB="0" distL="0" distR="0" wp14:anchorId="61CEA940" wp14:editId="27D95696">
+            <wp:extent cx="2736000" cy="1892083"/>
+            <wp:effectExtent l="0" t="0" r="0" b="635"/>
+            <wp:docPr id="26" name="Picture 26" descr="A close up of a map&#10;&#10;Description automatically generated"/>
+            <wp:cNvGraphicFramePr>
+              <a:graphicFrameLocks xmlns:a="http://schemas.openxmlformats.org/drawingml/2006/main" noChangeAspect="1"/>
+            </wp:cNvGraphicFramePr>
+            <a:graphic xmlns:a="http://schemas.openxmlformats.org/drawingml/2006/main">
+              <a:graphicData uri="http://schemas.openxmlformats.org/drawingml/2006/picture">
+                <pic:pic xmlns:pic="http://schemas.openxmlformats.org/drawingml/2006/picture">
+                  <pic:nvPicPr>
+                    <pic:cNvPr id="1" name=""/>
+                    <pic:cNvPicPr/>
+                  </pic:nvPicPr>
+                  <pic:blipFill>
+                    <a:blip r:embed="rId19"/>
+                    <a:stretch>
+                      <a:fillRect/>
+                    </a:stretch>
+                  </pic:blipFill>
+                  <pic:spPr>
+                    <a:xfrm>
+                      <a:off x="0" y="0"/>
+                      <a:ext cx="2736000" cy="1892083"/>
+                    </a:xfrm>
+                    <a:prstGeom prst="rect">
+                      <a:avLst/>
+                    </a:prstGeom>
+                  </pic:spPr>
+                </pic:pic>
+              </a:graphicData>
+            </a:graphic>
+          </wp:inline>
+        </w:drawing>
+      </w:r>
+    </w:p>
+    <w:p>
+      <w:pPr>
+        <w:rPr>
+          <w:b/>
+          <w:bCs/>
+        </w:rPr>
+      </w:pPr>
+    </w:p>
+    <w:p>
+      <w:pPr>
+        <w:jc w:val="both"/>
+        <w:rPr>
+          <w:b/>
+          <w:bCs/>
+          <w:lang w:val="en-US"/>
+        </w:rPr>
+      </w:pPr>
+      <w:r>
+        <w:rPr>
+          <w:b/>
+          <w:bCs/>
+          <w:lang w:val="en-US"/>
+        </w:rPr>
+        <w:t>Conclu</w:t>
+      </w:r>
+      <w:r>
+        <w:rPr>
+          <w:b/>
+          <w:bCs/>
+          <w:lang w:val="en-US"/>
+        </w:rPr>
+        <w:t>s</w:t>
+      </w:r>
+      <w:r>
+        <w:rPr>
+          <w:b/>
+          <w:bCs/>
+          <w:lang w:val="en-US"/>
+        </w:rPr>
+        <w:t>ion:</w:t>
+      </w:r>
+      <w:r>
+        <w:rPr>
+          <w:b/>
+          <w:bCs/>
+          <w:lang w:val="en-US"/>
+        </w:rPr>
+        <w:t xml:space="preserve"> </w:t>
+      </w:r>
+    </w:p>
+    <w:p>
+      <w:pPr>
+        <w:rPr>
           <w:b/>
           <w:bCs/>
           <w:sz w:val="28"/>
           <w:szCs w:val="28"/>
         </w:rPr>
       </w:pPr>
-      <w:r>
-        <w:rPr>
-          <w:rFonts w:ascii="Times New Roman" w:hAnsi="Times New Roman" w:cs="Times New Roman"/>
-          <w:b/>
-          <w:bCs/>
-          <w:sz w:val="28"/>
-          <w:szCs w:val="28"/>
-        </w:rPr>
-        <w:t>5. Conclusions</w:t>
-      </w:r>
     </w:p>
     <w:sectPr>
       <w:pgSz w:w="12240" w:h="15840"/>
@@ -2143,6 +3250,11 @@
   <w:style w:type="paragraph" w:default="1" w:styleId="Normal">
     <w:name w:val="Normal"/>
     <w:qFormat/>
+    <w:rsid w:val="00B739C8"/>
+    <w:rPr>
+      <w:rFonts w:ascii="Times New Roman" w:eastAsia="Times New Roman" w:hAnsi="Times New Roman" w:cs="Times New Roman"/>
+      <w:lang w:val="en-CN" w:eastAsia="zh-CN"/>
+    </w:rPr>
   </w:style>
   <w:style w:type="character" w:default="1" w:styleId="DefaultParagraphFont">
     <w:name w:val="Default Paragraph Font"/>
@@ -2189,6 +3301,29 @@
         <w:insideV w:val="single" w:sz="4" w:space="0" w:color="auto"/>
       </w:tblBorders>
     </w:tblPr>
+  </w:style>
+  <w:style w:type="character" w:styleId="Hyperlink">
+    <w:name w:val="Hyperlink"/>
+    <w:basedOn w:val="DefaultParagraphFont"/>
+    <w:uiPriority w:val="99"/>
+    <w:semiHidden/>
+    <w:unhideWhenUsed/>
+    <w:rsid w:val="00B739C8"/>
+    <w:rPr>
+      <w:color w:val="0000FF"/>
+      <w:u w:val="single"/>
+    </w:rPr>
+  </w:style>
+  <w:style w:type="paragraph" w:styleId="ListParagraph">
+    <w:name w:val="List Paragraph"/>
+    <w:basedOn w:val="Normal"/>
+    <w:uiPriority w:val="34"/>
+    <w:qFormat/>
+    <w:rsid w:val="00F421B3"/>
+    <w:pPr>
+      <w:ind w:left="720"/>
+      <w:contextualSpacing/>
+    </w:pPr>
   </w:style>
 </w:styles>
 </file>

</xml_diff>